<commit_message>
added the gmail api intergration channel to mock pdf
</commit_message>
<xml_diff>
--- a/Architecture requirements.docx
+++ b/Architecture requirements.docx
@@ -10,6 +10,7 @@
           <w:docPartUnique/>
         </w:docPartObj>
       </w:sdtPr>
+      <w:sdtEndPr/>
       <w:sdtContent>
         <w:p>
           <w:r>
@@ -102,6 +103,7 @@
                                   <w:dataBinding w:prefixMappings="xmlns:ns0='http://schemas.openxmlformats.org/package/2006/metadata/core-properties' xmlns:ns1='http://purl.org/dc/elements/1.1/'" w:xpath="/ns0:coreProperties[1]/ns1:title[1]" w:storeItemID="{6C3C8BC8-F283-45AE-878A-BAB7291924A1}"/>
                                   <w:text/>
                                 </w:sdtPr>
+                                <w:sdtEndPr/>
                                 <w:sdtContent>
                                   <w:p>
                                     <w:pPr>
@@ -151,6 +153,7 @@
                                   <w:dataBinding w:prefixMappings="xmlns:ns0='http://schemas.microsoft.com/office/2006/coverPageProps'" w:xpath="/ns0:CoverPageProperties[1]/ns0:Abstract[1]" w:storeItemID="{55AF091B-3C7A-41E3-B477-F2FDAA23CFDA}"/>
                                   <w:text/>
                                 </w:sdtPr>
+                                <w:sdtEndPr/>
                                 <w:sdtContent>
                                   <w:p>
                                     <w:pPr>
@@ -582,6 +585,7 @@
                                   <w:dataBinding w:prefixMappings="xmlns:ns0='http://schemas.openxmlformats.org/package/2006/metadata/core-properties' xmlns:ns1='http://purl.org/dc/elements/1.1/'" w:xpath="/ns0:coreProperties[1]/ns1:subject[1]" w:storeItemID="{6C3C8BC8-F283-45AE-878A-BAB7291924A1}"/>
                                   <w:text/>
                                 </w:sdtPr>
+                                <w:sdtEndPr/>
                                 <w:sdtContent>
                                   <w:p>
                                     <w:pPr>
@@ -855,15 +859,7 @@
           <w:szCs w:val="36"/>
         </w:rPr>
         <w:tab/>
-        <w:t>4</w:t>
-      </w:r>
-      <w:r>
-        <w:rPr>
-          <w:b/>
-          <w:sz w:val="36"/>
-          <w:szCs w:val="36"/>
-        </w:rPr>
-        <w:t xml:space="preserve">.1 </w:t>
+        <w:t xml:space="preserve">4.1 </w:t>
       </w:r>
       <w:proofErr w:type="spellStart"/>
       <w:r>
@@ -891,22 +887,7 @@
           <w:szCs w:val="36"/>
         </w:rPr>
         <w:tab/>
-      </w:r>
-      <w:r>
-        <w:rPr>
-          <w:b/>
-          <w:sz w:val="36"/>
-          <w:szCs w:val="36"/>
-        </w:rPr>
-        <w:t>4</w:t>
-      </w:r>
-      <w:r>
-        <w:rPr>
-          <w:b/>
-          <w:sz w:val="36"/>
-          <w:szCs w:val="36"/>
-        </w:rPr>
-        <w:t xml:space="preserve">.2 </w:t>
+        <w:t xml:space="preserve">4.2 </w:t>
       </w:r>
       <w:r>
         <w:rPr>
@@ -940,22 +921,7 @@
           <w:szCs w:val="36"/>
         </w:rPr>
         <w:tab/>
-      </w:r>
-      <w:r>
-        <w:rPr>
-          <w:b/>
-          <w:sz w:val="36"/>
-          <w:szCs w:val="36"/>
-        </w:rPr>
-        <w:t>4</w:t>
-      </w:r>
-      <w:r>
-        <w:rPr>
-          <w:b/>
-          <w:sz w:val="36"/>
-          <w:szCs w:val="36"/>
-        </w:rPr>
-        <w:t xml:space="preserve">.3 </w:t>
+        <w:t xml:space="preserve">4.3 </w:t>
       </w:r>
       <w:proofErr w:type="spellStart"/>
       <w:r>
@@ -983,15 +949,7 @@
           <w:szCs w:val="36"/>
         </w:rPr>
         <w:tab/>
-        <w:t>4.</w:t>
-      </w:r>
-      <w:r>
-        <w:rPr>
-          <w:b/>
-          <w:sz w:val="36"/>
-          <w:szCs w:val="36"/>
-        </w:rPr>
-        <w:t xml:space="preserve">4 </w:t>
+        <w:t xml:space="preserve">4.4 </w:t>
       </w:r>
       <w:r>
         <w:rPr>
@@ -1025,22 +983,7 @@
           <w:szCs w:val="36"/>
         </w:rPr>
         <w:tab/>
-      </w:r>
-      <w:r>
-        <w:rPr>
-          <w:b/>
-          <w:sz w:val="36"/>
-          <w:szCs w:val="36"/>
-        </w:rPr>
-        <w:t>4</w:t>
-      </w:r>
-      <w:r>
-        <w:rPr>
-          <w:b/>
-          <w:sz w:val="36"/>
-          <w:szCs w:val="36"/>
-        </w:rPr>
-        <w:t>.5 Testability</w:t>
+        <w:t>4.5 Testability</w:t>
       </w:r>
     </w:p>
     <w:p>
@@ -1058,22 +1001,7 @@
           <w:szCs w:val="36"/>
         </w:rPr>
         <w:tab/>
-      </w:r>
-      <w:r>
-        <w:rPr>
-          <w:b/>
-          <w:sz w:val="36"/>
-          <w:szCs w:val="36"/>
-        </w:rPr>
-        <w:t>4</w:t>
-      </w:r>
-      <w:r>
-        <w:rPr>
-          <w:b/>
-          <w:sz w:val="36"/>
-          <w:szCs w:val="36"/>
-        </w:rPr>
-        <w:t>.6 Usability</w:t>
+        <w:t>4.6 Usability</w:t>
       </w:r>
     </w:p>
     <w:p>
@@ -1091,22 +1019,7 @@
           <w:szCs w:val="36"/>
         </w:rPr>
         <w:tab/>
-      </w:r>
-      <w:r>
-        <w:rPr>
-          <w:b/>
-          <w:sz w:val="36"/>
-          <w:szCs w:val="36"/>
-        </w:rPr>
-        <w:t>4</w:t>
-      </w:r>
-      <w:r>
-        <w:rPr>
-          <w:b/>
-          <w:sz w:val="36"/>
-          <w:szCs w:val="36"/>
-        </w:rPr>
-        <w:t xml:space="preserve">.7 </w:t>
+        <w:t xml:space="preserve">4.7 </w:t>
       </w:r>
       <w:proofErr w:type="spellStart"/>
       <w:r>
@@ -1739,105 +1652,8 @@
           <w:sz w:val="28"/>
           <w:szCs w:val="28"/>
         </w:rPr>
-        <w:t>. The Gmail API allows you to:</w:t>
-      </w:r>
-    </w:p>
-    <w:p>
-      <w:pPr>
-        <w:pStyle w:val="ListParagraph"/>
-        <w:numPr>
-          <w:ilvl w:val="1"/>
-          <w:numId w:val="3"/>
-        </w:numPr>
-        <w:rPr>
-          <w:sz w:val="24"/>
-          <w:szCs w:val="24"/>
-        </w:rPr>
-      </w:pPr>
-      <w:r>
-        <w:rPr>
-          <w:sz w:val="24"/>
-          <w:szCs w:val="24"/>
-        </w:rPr>
-        <w:t xml:space="preserve">Allows you to read messages from </w:t>
-      </w:r>
-      <w:r>
-        <w:rPr>
-          <w:sz w:val="24"/>
-          <w:szCs w:val="24"/>
-        </w:rPr>
-        <w:t>Gmail</w:t>
-      </w:r>
-    </w:p>
-    <w:p>
-      <w:pPr>
-        <w:pStyle w:val="ListParagraph"/>
-        <w:numPr>
-          <w:ilvl w:val="1"/>
-          <w:numId w:val="3"/>
-        </w:numPr>
-        <w:rPr>
-          <w:sz w:val="24"/>
-          <w:szCs w:val="24"/>
-        </w:rPr>
-      </w:pPr>
-      <w:r>
-        <w:rPr>
-          <w:sz w:val="24"/>
-          <w:szCs w:val="24"/>
-        </w:rPr>
-        <w:t>Send email messages</w:t>
-      </w:r>
-    </w:p>
-    <w:p>
-      <w:pPr>
-        <w:pStyle w:val="ListParagraph"/>
-        <w:numPr>
-          <w:ilvl w:val="1"/>
-          <w:numId w:val="3"/>
-        </w:numPr>
-        <w:rPr>
-          <w:sz w:val="24"/>
-          <w:szCs w:val="24"/>
-        </w:rPr>
-      </w:pPr>
-      <w:r>
-        <w:rPr>
-          <w:sz w:val="24"/>
-          <w:szCs w:val="24"/>
-        </w:rPr>
-        <w:t>Modify the labels applied to messages and threads</w:t>
-      </w:r>
-    </w:p>
-    <w:p>
-      <w:pPr>
-        <w:pStyle w:val="ListParagraph"/>
-        <w:numPr>
-          <w:ilvl w:val="1"/>
-          <w:numId w:val="3"/>
-        </w:numPr>
-        <w:rPr>
-          <w:sz w:val="28"/>
-          <w:szCs w:val="28"/>
-        </w:rPr>
-      </w:pPr>
-      <w:r>
-        <w:rPr>
-          <w:sz w:val="24"/>
-          <w:szCs w:val="24"/>
-        </w:rPr>
-        <w:t>Search for specific messages and threads</w:t>
-      </w:r>
-    </w:p>
-    <w:p>
-      <w:pPr>
-        <w:pStyle w:val="ListParagraph"/>
-        <w:ind w:left="1440"/>
-        <w:rPr>
-          <w:sz w:val="28"/>
-          <w:szCs w:val="28"/>
-        </w:rPr>
-      </w:pPr>
+        <w:t xml:space="preserve">. </w:t>
+      </w:r>
     </w:p>
     <w:p>
       <w:pPr>
@@ -1886,12 +1702,94 @@
           <w:szCs w:val="28"/>
         </w:rPr>
       </w:pPr>
-      <w:r>
-        <w:rPr>
-          <w:sz w:val="28"/>
-          <w:szCs w:val="28"/>
+    </w:p>
+    <w:p>
+      <w:pPr>
+        <w:rPr>
+          <w:sz w:val="28"/>
+          <w:szCs w:val="28"/>
+        </w:rPr>
+      </w:pPr>
+    </w:p>
+    <w:p>
+      <w:pPr>
+        <w:rPr>
+          <w:sz w:val="28"/>
+          <w:szCs w:val="28"/>
+        </w:rPr>
+      </w:pPr>
+    </w:p>
+    <w:p>
+      <w:pPr>
+        <w:rPr>
+          <w:sz w:val="28"/>
+          <w:szCs w:val="28"/>
+        </w:rPr>
+      </w:pPr>
+    </w:p>
+    <w:p>
+      <w:pPr>
+        <w:rPr>
+          <w:b/>
+          <w:sz w:val="28"/>
+          <w:szCs w:val="28"/>
+          <w:u w:val="single"/>
+        </w:rPr>
+      </w:pPr>
+      <w:r>
+        <w:rPr>
+          <w:b/>
+          <w:sz w:val="28"/>
+          <w:szCs w:val="28"/>
+          <w:u w:val="single"/>
         </w:rPr>
         <w:lastRenderedPageBreak/>
+        <w:t>CS LDAP</w:t>
+      </w:r>
+    </w:p>
+    <w:p>
+      <w:pPr>
+        <w:rPr>
+          <w:b/>
+          <w:sz w:val="28"/>
+          <w:szCs w:val="28"/>
+          <w:u w:val="single"/>
+        </w:rPr>
+      </w:pPr>
+    </w:p>
+    <w:p>
+      <w:pPr>
+        <w:rPr>
+          <w:b/>
+          <w:sz w:val="28"/>
+          <w:szCs w:val="28"/>
+          <w:u w:val="single"/>
+        </w:rPr>
+      </w:pPr>
+      <w:proofErr w:type="spellStart"/>
+      <w:r>
+        <w:rPr>
+          <w:b/>
+          <w:sz w:val="28"/>
+          <w:szCs w:val="28"/>
+          <w:u w:val="single"/>
+        </w:rPr>
+        <w:t>CSMySQL</w:t>
+      </w:r>
+      <w:proofErr w:type="spellEnd"/>
+    </w:p>
+    <w:p>
+      <w:pPr>
+        <w:rPr>
+          <w:sz w:val="28"/>
+          <w:szCs w:val="28"/>
+        </w:rPr>
+      </w:pPr>
+      <w:r>
+        <w:rPr>
+          <w:sz w:val="28"/>
+          <w:szCs w:val="28"/>
+        </w:rPr>
         <w:t>The following table is a mock table for the database structure of the Computer Science department module</w:t>
       </w:r>
       <w:r>
@@ -2972,23 +2870,351 @@
     </w:tbl>
     <w:p/>
     <w:p>
+      <w:pPr>
+        <w:rPr>
+          <w:b/>
+          <w:sz w:val="28"/>
+          <w:szCs w:val="28"/>
+          <w:u w:val="single"/>
+        </w:rPr>
+      </w:pPr>
+      <w:r>
+        <w:rPr>
+          <w:b/>
+          <w:sz w:val="28"/>
+          <w:szCs w:val="28"/>
+          <w:u w:val="single"/>
+        </w:rPr>
+        <w:t>Gmail API</w:t>
+      </w:r>
+    </w:p>
+    <w:p>
+      <w:pPr>
+        <w:rPr>
+          <w:sz w:val="24"/>
+          <w:szCs w:val="24"/>
+        </w:rPr>
+      </w:pPr>
+      <w:r>
+        <w:rPr>
+          <w:sz w:val="24"/>
+          <w:szCs w:val="24"/>
+        </w:rPr>
+        <w:t>The Gmail API</w:t>
+      </w:r>
+      <w:r>
+        <w:rPr>
+          <w:sz w:val="24"/>
+          <w:szCs w:val="24"/>
+        </w:rPr>
+        <w:t xml:space="preserve"> gives you flexible, </w:t>
+      </w:r>
+      <w:proofErr w:type="spellStart"/>
+      <w:r>
+        <w:rPr>
+          <w:sz w:val="24"/>
+          <w:szCs w:val="24"/>
+        </w:rPr>
+        <w:t>RESTful</w:t>
+      </w:r>
+      <w:proofErr w:type="spellEnd"/>
+      <w:r>
+        <w:rPr>
+          <w:sz w:val="24"/>
+          <w:szCs w:val="24"/>
+        </w:rPr>
+        <w:t xml:space="preserve"> access</w:t>
+      </w:r>
+      <w:r>
+        <w:rPr>
+          <w:sz w:val="24"/>
+          <w:szCs w:val="24"/>
+        </w:rPr>
+        <w:t xml:space="preserve"> with a JSON </w:t>
+      </w:r>
+      <w:r>
+        <w:rPr>
+          <w:sz w:val="24"/>
+          <w:szCs w:val="24"/>
+        </w:rPr>
+        <w:t>payload to</w:t>
+      </w:r>
+      <w:r>
+        <w:rPr>
+          <w:sz w:val="24"/>
+          <w:szCs w:val="24"/>
+        </w:rPr>
+        <w:t xml:space="preserve"> the </w:t>
+      </w:r>
+      <w:r>
+        <w:rPr>
+          <w:sz w:val="24"/>
+          <w:szCs w:val="24"/>
+        </w:rPr>
+        <w:t>user’s</w:t>
+      </w:r>
+      <w:r>
+        <w:rPr>
+          <w:sz w:val="24"/>
+          <w:szCs w:val="24"/>
+        </w:rPr>
+        <w:t xml:space="preserve"> inbox, with a natural interface to threads, messages, labels, drafts, and history from any widely used updated version of the language of your choice. Gmail </w:t>
+      </w:r>
+      <w:r>
+        <w:rPr>
+          <w:sz w:val="24"/>
+          <w:szCs w:val="24"/>
+        </w:rPr>
+        <w:t xml:space="preserve">API </w:t>
+      </w:r>
+      <w:r>
+        <w:rPr>
+          <w:sz w:val="24"/>
+          <w:szCs w:val="24"/>
+        </w:rPr>
+        <w:t>allows</w:t>
+      </w:r>
+      <w:r>
+        <w:rPr>
+          <w:sz w:val="24"/>
+          <w:szCs w:val="24"/>
+        </w:rPr>
+        <w:t xml:space="preserve"> you to:</w:t>
+      </w:r>
+    </w:p>
+    <w:p>
+      <w:pPr>
+        <w:pStyle w:val="ListParagraph"/>
+        <w:numPr>
+          <w:ilvl w:val="0"/>
+          <w:numId w:val="5"/>
+        </w:numPr>
+        <w:rPr>
+          <w:sz w:val="24"/>
+          <w:szCs w:val="24"/>
+        </w:rPr>
+      </w:pPr>
+      <w:r>
+        <w:rPr>
+          <w:sz w:val="24"/>
+          <w:szCs w:val="24"/>
+        </w:rPr>
+        <w:t>read messages from Gmail</w:t>
+      </w:r>
+    </w:p>
+    <w:p>
+      <w:pPr>
+        <w:pStyle w:val="ListParagraph"/>
+        <w:numPr>
+          <w:ilvl w:val="0"/>
+          <w:numId w:val="5"/>
+        </w:numPr>
+        <w:rPr>
+          <w:sz w:val="24"/>
+          <w:szCs w:val="24"/>
+        </w:rPr>
+      </w:pPr>
+      <w:r>
+        <w:rPr>
+          <w:sz w:val="24"/>
+          <w:szCs w:val="24"/>
+        </w:rPr>
+        <w:t>Send email messages</w:t>
+      </w:r>
+    </w:p>
+    <w:p>
+      <w:pPr>
+        <w:pStyle w:val="ListParagraph"/>
+        <w:numPr>
+          <w:ilvl w:val="0"/>
+          <w:numId w:val="5"/>
+        </w:numPr>
+        <w:rPr>
+          <w:sz w:val="24"/>
+          <w:szCs w:val="24"/>
+        </w:rPr>
+      </w:pPr>
+      <w:r>
+        <w:rPr>
+          <w:sz w:val="24"/>
+          <w:szCs w:val="24"/>
+        </w:rPr>
+        <w:t>Modify the labels applied to messages and threads</w:t>
+      </w:r>
+    </w:p>
+    <w:p>
+      <w:pPr>
+        <w:pStyle w:val="ListParagraph"/>
+        <w:numPr>
+          <w:ilvl w:val="0"/>
+          <w:numId w:val="5"/>
+        </w:numPr>
+        <w:rPr>
+          <w:sz w:val="28"/>
+          <w:szCs w:val="28"/>
+        </w:rPr>
+      </w:pPr>
+      <w:r>
+        <w:rPr>
+          <w:sz w:val="24"/>
+          <w:szCs w:val="24"/>
+        </w:rPr>
+        <w:t>Search for specific messages and threads</w:t>
+      </w:r>
+    </w:p>
+    <w:p>
+      <w:pPr>
+        <w:rPr>
+          <w:sz w:val="24"/>
+          <w:szCs w:val="24"/>
+        </w:rPr>
+      </w:pPr>
+      <w:r>
+        <w:rPr>
+          <w:sz w:val="24"/>
+          <w:szCs w:val="24"/>
+        </w:rPr>
+        <w:t xml:space="preserve">It uses </w:t>
+      </w:r>
+      <w:proofErr w:type="spellStart"/>
+      <w:r>
+        <w:rPr>
+          <w:sz w:val="24"/>
+          <w:szCs w:val="24"/>
+        </w:rPr>
+        <w:t>OAuth</w:t>
+      </w:r>
+      <w:proofErr w:type="spellEnd"/>
+      <w:r>
+        <w:rPr>
+          <w:sz w:val="24"/>
+          <w:szCs w:val="24"/>
+        </w:rPr>
+        <w:t xml:space="preserve"> 2.0</w:t>
+      </w:r>
+      <w:r>
+        <w:rPr>
+          <w:sz w:val="24"/>
+          <w:szCs w:val="24"/>
+        </w:rPr>
+        <w:t xml:space="preserve"> protocol</w:t>
+      </w:r>
+      <w:r>
+        <w:rPr>
+          <w:sz w:val="24"/>
+          <w:szCs w:val="24"/>
+        </w:rPr>
+        <w:t xml:space="preserve"> to handle authentication and authorization.</w:t>
+      </w:r>
+      <w:r>
+        <w:rPr>
+          <w:sz w:val="24"/>
+          <w:szCs w:val="24"/>
+        </w:rPr>
+        <w:t xml:space="preserve"> Gmail API also supports the standard IMAP and SMTP protocol for non-Gmail clients.</w:t>
+      </w:r>
+      <w:r>
+        <w:rPr>
+          <w:sz w:val="24"/>
+          <w:szCs w:val="24"/>
+        </w:rPr>
+        <w:t xml:space="preserve"> IMAP and SMTP use the standard </w:t>
+      </w:r>
+      <w:proofErr w:type="gramStart"/>
+      <w:r>
+        <w:rPr>
+          <w:sz w:val="24"/>
+          <w:szCs w:val="24"/>
+        </w:rPr>
+        <w:t>SASL(</w:t>
+      </w:r>
+      <w:proofErr w:type="gramEnd"/>
+      <w:r>
+        <w:rPr>
+          <w:sz w:val="24"/>
+          <w:szCs w:val="24"/>
+        </w:rPr>
+        <w:t xml:space="preserve"> Simple Authent</w:t>
+      </w:r>
+      <w:r>
+        <w:rPr>
+          <w:sz w:val="24"/>
+          <w:szCs w:val="24"/>
+        </w:rPr>
+        <w:t>ication and Security Layer)  via</w:t>
+      </w:r>
+      <w:r>
+        <w:rPr>
+          <w:sz w:val="24"/>
+          <w:szCs w:val="24"/>
+        </w:rPr>
+        <w:t xml:space="preserve"> the native IMAP authenticate and SMTO </w:t>
+      </w:r>
+      <w:proofErr w:type="spellStart"/>
+      <w:r>
+        <w:rPr>
+          <w:sz w:val="24"/>
+          <w:szCs w:val="24"/>
+        </w:rPr>
+        <w:t>Auth</w:t>
+      </w:r>
+      <w:proofErr w:type="spellEnd"/>
+      <w:r>
+        <w:rPr>
+          <w:sz w:val="24"/>
+          <w:szCs w:val="24"/>
+        </w:rPr>
+        <w:t xml:space="preserve"> commands, to authenticate users.</w:t>
+      </w:r>
+    </w:p>
+    <w:p>
+      <w:pPr>
+        <w:rPr>
+          <w:sz w:val="24"/>
+          <w:szCs w:val="24"/>
+        </w:rPr>
+      </w:pPr>
+      <w:r>
+        <w:rPr>
+          <w:sz w:val="24"/>
+          <w:szCs w:val="24"/>
+        </w:rPr>
+        <w:t xml:space="preserve">Google API including the Gmail API provide a variety of libraries for modern programming </w:t>
+      </w:r>
+      <w:r>
+        <w:rPr>
+          <w:sz w:val="24"/>
+          <w:szCs w:val="24"/>
+        </w:rPr>
+        <w:t>languages</w:t>
+      </w:r>
       <w:bookmarkStart w:id="0" w:name="_GoBack"/>
       <w:bookmarkEnd w:id="0"/>
-    </w:p>
-    <w:p>
-      <w:pPr>
-        <w:rPr>
-          <w:b/>
-          <w:sz w:val="36"/>
-          <w:szCs w:val="36"/>
-        </w:rPr>
-      </w:pPr>
-      <w:r>
-        <w:rPr>
-          <w:b/>
-          <w:sz w:val="36"/>
-          <w:szCs w:val="36"/>
-        </w:rPr>
+      <w:r>
+        <w:rPr>
+          <w:sz w:val="24"/>
+          <w:szCs w:val="24"/>
+        </w:rPr>
+        <w:t xml:space="preserve"> such as java and PHP for using and connecting to their API’s.</w:t>
+      </w:r>
+    </w:p>
+    <w:p/>
+    <w:p/>
+    <w:p>
+      <w:pPr>
+        <w:rPr>
+          <w:b/>
+          <w:sz w:val="36"/>
+          <w:szCs w:val="36"/>
+        </w:rPr>
+      </w:pPr>
+      <w:r>
+        <w:rPr>
+          <w:b/>
+          <w:sz w:val="36"/>
+          <w:szCs w:val="36"/>
+        </w:rPr>
+        <w:lastRenderedPageBreak/>
         <w:br w:type="page"/>
       </w:r>
     </w:p>
@@ -3025,9 +3251,9 @@
 <file path=word/numbering.xml><?xml version="1.0" encoding="utf-8"?>
 <w:numbering xmlns:wpc="http://schemas.microsoft.com/office/word/2010/wordprocessingCanvas" xmlns:mc="http://schemas.openxmlformats.org/markup-compatibility/2006" xmlns:o="urn:schemas-microsoft-com:office:office" xmlns:r="http://schemas.openxmlformats.org/officeDocument/2006/relationships" xmlns:m="http://schemas.openxmlformats.org/officeDocument/2006/math" xmlns:v="urn:schemas-microsoft-com:vml" xmlns:wp14="http://schemas.microsoft.com/office/word/2010/wordprocessingDrawing" xmlns:wp="http://schemas.openxmlformats.org/drawingml/2006/wordprocessingDrawing" xmlns:w10="urn:schemas-microsoft-com:office:word" xmlns:w="http://schemas.openxmlformats.org/wordprocessingml/2006/main" xmlns:w14="http://schemas.microsoft.com/office/word/2010/wordml" xmlns:wpg="http://schemas.microsoft.com/office/word/2010/wordprocessingGroup" xmlns:wpi="http://schemas.microsoft.com/office/word/2010/wordprocessingInk" xmlns:wne="http://schemas.microsoft.com/office/word/2006/wordml" xmlns:wps="http://schemas.microsoft.com/office/word/2010/wordprocessingShape" mc:Ignorable="w14 wp14">
   <w:abstractNum w:abstractNumId="0">
-    <w:nsid w:val="193C4017"/>
+    <w:nsid w:val="0E8F2AAB"/>
     <w:multiLevelType w:val="hybridMultilevel"/>
-    <w:tmpl w:val="FB00C820"/>
+    <w:tmpl w:val="4CE68988"/>
     <w:lvl w:ilvl="0" w:tplc="08090001">
       <w:start w:val="1"/>
       <w:numFmt w:val="bullet"/>
@@ -3138,9 +3364,122 @@
     </w:lvl>
   </w:abstractNum>
   <w:abstractNum w:abstractNumId="1">
-    <w:nsid w:val="6A865B3A"/>
+    <w:nsid w:val="193C4017"/>
     <w:multiLevelType w:val="hybridMultilevel"/>
-    <w:tmpl w:val="09508B06"/>
+    <w:tmpl w:val="FB00C820"/>
+    <w:lvl w:ilvl="0" w:tplc="08090001">
+      <w:start w:val="1"/>
+      <w:numFmt w:val="bullet"/>
+      <w:lvlText w:val=""/>
+      <w:lvlJc w:val="left"/>
+      <w:pPr>
+        <w:ind w:left="720" w:hanging="360"/>
+      </w:pPr>
+      <w:rPr>
+        <w:rFonts w:ascii="Symbol" w:hAnsi="Symbol" w:hint="default"/>
+      </w:rPr>
+    </w:lvl>
+    <w:lvl w:ilvl="1" w:tplc="08090003">
+      <w:start w:val="1"/>
+      <w:numFmt w:val="bullet"/>
+      <w:lvlText w:val="o"/>
+      <w:lvlJc w:val="left"/>
+      <w:pPr>
+        <w:ind w:left="1440" w:hanging="360"/>
+      </w:pPr>
+      <w:rPr>
+        <w:rFonts w:ascii="Courier New" w:hAnsi="Courier New" w:cs="Courier New" w:hint="default"/>
+      </w:rPr>
+    </w:lvl>
+    <w:lvl w:ilvl="2" w:tplc="08090005" w:tentative="1">
+      <w:start w:val="1"/>
+      <w:numFmt w:val="bullet"/>
+      <w:lvlText w:val=""/>
+      <w:lvlJc w:val="left"/>
+      <w:pPr>
+        <w:ind w:left="2160" w:hanging="360"/>
+      </w:pPr>
+      <w:rPr>
+        <w:rFonts w:ascii="Wingdings" w:hAnsi="Wingdings" w:hint="default"/>
+      </w:rPr>
+    </w:lvl>
+    <w:lvl w:ilvl="3" w:tplc="08090001" w:tentative="1">
+      <w:start w:val="1"/>
+      <w:numFmt w:val="bullet"/>
+      <w:lvlText w:val=""/>
+      <w:lvlJc w:val="left"/>
+      <w:pPr>
+        <w:ind w:left="2880" w:hanging="360"/>
+      </w:pPr>
+      <w:rPr>
+        <w:rFonts w:ascii="Symbol" w:hAnsi="Symbol" w:hint="default"/>
+      </w:rPr>
+    </w:lvl>
+    <w:lvl w:ilvl="4" w:tplc="08090003" w:tentative="1">
+      <w:start w:val="1"/>
+      <w:numFmt w:val="bullet"/>
+      <w:lvlText w:val="o"/>
+      <w:lvlJc w:val="left"/>
+      <w:pPr>
+        <w:ind w:left="3600" w:hanging="360"/>
+      </w:pPr>
+      <w:rPr>
+        <w:rFonts w:ascii="Courier New" w:hAnsi="Courier New" w:cs="Courier New" w:hint="default"/>
+      </w:rPr>
+    </w:lvl>
+    <w:lvl w:ilvl="5" w:tplc="08090005" w:tentative="1">
+      <w:start w:val="1"/>
+      <w:numFmt w:val="bullet"/>
+      <w:lvlText w:val=""/>
+      <w:lvlJc w:val="left"/>
+      <w:pPr>
+        <w:ind w:left="4320" w:hanging="360"/>
+      </w:pPr>
+      <w:rPr>
+        <w:rFonts w:ascii="Wingdings" w:hAnsi="Wingdings" w:hint="default"/>
+      </w:rPr>
+    </w:lvl>
+    <w:lvl w:ilvl="6" w:tplc="08090001" w:tentative="1">
+      <w:start w:val="1"/>
+      <w:numFmt w:val="bullet"/>
+      <w:lvlText w:val=""/>
+      <w:lvlJc w:val="left"/>
+      <w:pPr>
+        <w:ind w:left="5040" w:hanging="360"/>
+      </w:pPr>
+      <w:rPr>
+        <w:rFonts w:ascii="Symbol" w:hAnsi="Symbol" w:hint="default"/>
+      </w:rPr>
+    </w:lvl>
+    <w:lvl w:ilvl="7" w:tplc="08090003" w:tentative="1">
+      <w:start w:val="1"/>
+      <w:numFmt w:val="bullet"/>
+      <w:lvlText w:val="o"/>
+      <w:lvlJc w:val="left"/>
+      <w:pPr>
+        <w:ind w:left="5760" w:hanging="360"/>
+      </w:pPr>
+      <w:rPr>
+        <w:rFonts w:ascii="Courier New" w:hAnsi="Courier New" w:cs="Courier New" w:hint="default"/>
+      </w:rPr>
+    </w:lvl>
+    <w:lvl w:ilvl="8" w:tplc="08090005" w:tentative="1">
+      <w:start w:val="1"/>
+      <w:numFmt w:val="bullet"/>
+      <w:lvlText w:val=""/>
+      <w:lvlJc w:val="left"/>
+      <w:pPr>
+        <w:ind w:left="6480" w:hanging="360"/>
+      </w:pPr>
+      <w:rPr>
+        <w:rFonts w:ascii="Wingdings" w:hAnsi="Wingdings" w:hint="default"/>
+      </w:rPr>
+    </w:lvl>
+  </w:abstractNum>
+  <w:abstractNum w:abstractNumId="2">
+    <w:nsid w:val="2B301355"/>
+    <w:multiLevelType w:val="hybridMultilevel"/>
+    <w:tmpl w:val="8C0C2C70"/>
     <w:lvl w:ilvl="0" w:tplc="08090001">
       <w:start w:val="1"/>
       <w:numFmt w:val="bullet"/>
@@ -3250,10 +3589,10 @@
       </w:rPr>
     </w:lvl>
   </w:abstractNum>
-  <w:abstractNum w:abstractNumId="2">
-    <w:nsid w:val="715C3962"/>
+  <w:abstractNum w:abstractNumId="3">
+    <w:nsid w:val="6A865B3A"/>
     <w:multiLevelType w:val="hybridMultilevel"/>
-    <w:tmpl w:val="295C1032"/>
+    <w:tmpl w:val="09508B06"/>
     <w:lvl w:ilvl="0" w:tplc="08090001">
       <w:start w:val="1"/>
       <w:numFmt w:val="bullet"/>
@@ -3363,14 +3702,133 @@
       </w:rPr>
     </w:lvl>
   </w:abstractNum>
+  <w:abstractNum w:abstractNumId="4">
+    <w:nsid w:val="715C3962"/>
+    <w:multiLevelType w:val="hybridMultilevel"/>
+    <w:tmpl w:val="295C1032"/>
+    <w:lvl w:ilvl="0" w:tplc="08090001">
+      <w:start w:val="1"/>
+      <w:numFmt w:val="bullet"/>
+      <w:lvlText w:val=""/>
+      <w:lvlJc w:val="left"/>
+      <w:pPr>
+        <w:ind w:left="720" w:hanging="360"/>
+      </w:pPr>
+      <w:rPr>
+        <w:rFonts w:ascii="Symbol" w:hAnsi="Symbol" w:hint="default"/>
+      </w:rPr>
+    </w:lvl>
+    <w:lvl w:ilvl="1" w:tplc="08090003" w:tentative="1">
+      <w:start w:val="1"/>
+      <w:numFmt w:val="bullet"/>
+      <w:lvlText w:val="o"/>
+      <w:lvlJc w:val="left"/>
+      <w:pPr>
+        <w:ind w:left="1440" w:hanging="360"/>
+      </w:pPr>
+      <w:rPr>
+        <w:rFonts w:ascii="Courier New" w:hAnsi="Courier New" w:cs="Courier New" w:hint="default"/>
+      </w:rPr>
+    </w:lvl>
+    <w:lvl w:ilvl="2" w:tplc="08090005" w:tentative="1">
+      <w:start w:val="1"/>
+      <w:numFmt w:val="bullet"/>
+      <w:lvlText w:val=""/>
+      <w:lvlJc w:val="left"/>
+      <w:pPr>
+        <w:ind w:left="2160" w:hanging="360"/>
+      </w:pPr>
+      <w:rPr>
+        <w:rFonts w:ascii="Wingdings" w:hAnsi="Wingdings" w:hint="default"/>
+      </w:rPr>
+    </w:lvl>
+    <w:lvl w:ilvl="3" w:tplc="08090001" w:tentative="1">
+      <w:start w:val="1"/>
+      <w:numFmt w:val="bullet"/>
+      <w:lvlText w:val=""/>
+      <w:lvlJc w:val="left"/>
+      <w:pPr>
+        <w:ind w:left="2880" w:hanging="360"/>
+      </w:pPr>
+      <w:rPr>
+        <w:rFonts w:ascii="Symbol" w:hAnsi="Symbol" w:hint="default"/>
+      </w:rPr>
+    </w:lvl>
+    <w:lvl w:ilvl="4" w:tplc="08090003" w:tentative="1">
+      <w:start w:val="1"/>
+      <w:numFmt w:val="bullet"/>
+      <w:lvlText w:val="o"/>
+      <w:lvlJc w:val="left"/>
+      <w:pPr>
+        <w:ind w:left="3600" w:hanging="360"/>
+      </w:pPr>
+      <w:rPr>
+        <w:rFonts w:ascii="Courier New" w:hAnsi="Courier New" w:cs="Courier New" w:hint="default"/>
+      </w:rPr>
+    </w:lvl>
+    <w:lvl w:ilvl="5" w:tplc="08090005" w:tentative="1">
+      <w:start w:val="1"/>
+      <w:numFmt w:val="bullet"/>
+      <w:lvlText w:val=""/>
+      <w:lvlJc w:val="left"/>
+      <w:pPr>
+        <w:ind w:left="4320" w:hanging="360"/>
+      </w:pPr>
+      <w:rPr>
+        <w:rFonts w:ascii="Wingdings" w:hAnsi="Wingdings" w:hint="default"/>
+      </w:rPr>
+    </w:lvl>
+    <w:lvl w:ilvl="6" w:tplc="08090001" w:tentative="1">
+      <w:start w:val="1"/>
+      <w:numFmt w:val="bullet"/>
+      <w:lvlText w:val=""/>
+      <w:lvlJc w:val="left"/>
+      <w:pPr>
+        <w:ind w:left="5040" w:hanging="360"/>
+      </w:pPr>
+      <w:rPr>
+        <w:rFonts w:ascii="Symbol" w:hAnsi="Symbol" w:hint="default"/>
+      </w:rPr>
+    </w:lvl>
+    <w:lvl w:ilvl="7" w:tplc="08090003" w:tentative="1">
+      <w:start w:val="1"/>
+      <w:numFmt w:val="bullet"/>
+      <w:lvlText w:val="o"/>
+      <w:lvlJc w:val="left"/>
+      <w:pPr>
+        <w:ind w:left="5760" w:hanging="360"/>
+      </w:pPr>
+      <w:rPr>
+        <w:rFonts w:ascii="Courier New" w:hAnsi="Courier New" w:cs="Courier New" w:hint="default"/>
+      </w:rPr>
+    </w:lvl>
+    <w:lvl w:ilvl="8" w:tplc="08090005" w:tentative="1">
+      <w:start w:val="1"/>
+      <w:numFmt w:val="bullet"/>
+      <w:lvlText w:val=""/>
+      <w:lvlJc w:val="left"/>
+      <w:pPr>
+        <w:ind w:left="6480" w:hanging="360"/>
+      </w:pPr>
+      <w:rPr>
+        <w:rFonts w:ascii="Wingdings" w:hAnsi="Wingdings" w:hint="default"/>
+      </w:rPr>
+    </w:lvl>
+  </w:abstractNum>
   <w:num w:numId="1">
+    <w:abstractNumId w:val="3"/>
+  </w:num>
+  <w:num w:numId="2">
+    <w:abstractNumId w:val="4"/>
+  </w:num>
+  <w:num w:numId="3">
     <w:abstractNumId w:val="1"/>
   </w:num>
-  <w:num w:numId="2">
+  <w:num w:numId="4">
+    <w:abstractNumId w:val="0"/>
+  </w:num>
+  <w:num w:numId="5">
     <w:abstractNumId w:val="2"/>
-  </w:num>
-  <w:num w:numId="3">
-    <w:abstractNumId w:val="0"/>
   </w:num>
 </w:numbering>
 </file>

</xml_diff>

<commit_message>
added the playSMS SMS gateway to the intergration and access channel requirements
</commit_message>
<xml_diff>
--- a/Architecture requirements.docx
+++ b/Architecture requirements.docx
@@ -320,6 +320,7 @@
                             <w:dataBinding w:prefixMappings="xmlns:ns0='http://schemas.openxmlformats.org/package/2006/metadata/core-properties' xmlns:ns1='http://purl.org/dc/elements/1.1/'" w:xpath="/ns0:coreProperties[1]/ns1:title[1]" w:storeItemID="{6C3C8BC8-F283-45AE-878A-BAB7291924A1}"/>
                             <w:text/>
                           </w:sdtPr>
+                          <w:sdtEndPr/>
                           <w:sdtContent>
                             <w:p>
                               <w:pPr>
@@ -369,6 +370,7 @@
                             <w:dataBinding w:prefixMappings="xmlns:ns0='http://schemas.microsoft.com/office/2006/coverPageProps'" w:xpath="/ns0:CoverPageProperties[1]/ns0:Abstract[1]" w:storeItemID="{55AF091B-3C7A-41E3-B477-F2FDAA23CFDA}"/>
                             <w:text/>
                           </w:sdtPr>
+                          <w:sdtEndPr/>
                           <w:sdtContent>
                             <w:p>
                               <w:pPr>
@@ -639,6 +641,7 @@
                             <w:dataBinding w:prefixMappings="xmlns:ns0='http://schemas.openxmlformats.org/package/2006/metadata/core-properties' xmlns:ns1='http://purl.org/dc/elements/1.1/'" w:xpath="/ns0:coreProperties[1]/ns1:subject[1]" w:storeItemID="{6C3C8BC8-F283-45AE-878A-BAB7291924A1}"/>
                             <w:text/>
                           </w:sdtPr>
+                          <w:sdtEndPr/>
                           <w:sdtContent>
                             <w:p>
                               <w:pPr>
@@ -1667,12 +1670,44 @@
           <w:szCs w:val="28"/>
         </w:rPr>
       </w:pPr>
-      <w:r>
-        <w:rPr>
-          <w:sz w:val="28"/>
-          <w:szCs w:val="28"/>
-        </w:rPr>
-        <w:t>Exporting of reports as csv file, pdf file, excel file, or word document</w:t>
+      <w:proofErr w:type="spellStart"/>
+      <w:proofErr w:type="gramStart"/>
+      <w:r>
+        <w:rPr>
+          <w:sz w:val="28"/>
+          <w:szCs w:val="28"/>
+        </w:rPr>
+        <w:t>playSMS</w:t>
+      </w:r>
+      <w:proofErr w:type="spellEnd"/>
+      <w:proofErr w:type="gramEnd"/>
+      <w:r>
+        <w:rPr>
+          <w:sz w:val="28"/>
+          <w:szCs w:val="28"/>
+        </w:rPr>
+        <w:t xml:space="preserve"> SMS Gateway </w:t>
+      </w:r>
+      <w:r>
+        <w:rPr>
+          <w:sz w:val="28"/>
+          <w:szCs w:val="28"/>
+        </w:rPr>
+        <w:t xml:space="preserve">for sending </w:t>
+      </w:r>
+      <w:r>
+        <w:rPr>
+          <w:sz w:val="28"/>
+          <w:szCs w:val="28"/>
+        </w:rPr>
+        <w:t xml:space="preserve">SMS </w:t>
+      </w:r>
+      <w:r>
+        <w:rPr>
+          <w:sz w:val="28"/>
+          <w:szCs w:val="28"/>
+        </w:rPr>
+        <w:t xml:space="preserve">notifications when posted specified threads, status changed, moderation failure, appraisal received. </w:t>
       </w:r>
     </w:p>
     <w:p>
@@ -1692,6 +1727,26 @@
           <w:sz w:val="28"/>
           <w:szCs w:val="28"/>
         </w:rPr>
+        <w:t>Exporting of reports as csv file, pdf file, excel file, or word document</w:t>
+      </w:r>
+    </w:p>
+    <w:p>
+      <w:pPr>
+        <w:pStyle w:val="ListParagraph"/>
+        <w:numPr>
+          <w:ilvl w:val="0"/>
+          <w:numId w:val="3"/>
+        </w:numPr>
+        <w:rPr>
+          <w:sz w:val="28"/>
+          <w:szCs w:val="28"/>
+        </w:rPr>
+      </w:pPr>
+      <w:r>
+        <w:rPr>
+          <w:sz w:val="28"/>
+          <w:szCs w:val="28"/>
+        </w:rPr>
         <w:t>Alter record sets in a Buzz space by uploading relevant information that is stored in a csv file</w:t>
       </w:r>
     </w:p>
@@ -1743,7 +1798,6 @@
           <w:szCs w:val="28"/>
           <w:u w:val="single"/>
         </w:rPr>
-        <w:lastRenderedPageBreak/>
         <w:t>CS LDAP</w:t>
       </w:r>
     </w:p>
@@ -3179,7 +3233,21 @@
           <w:sz w:val="24"/>
           <w:szCs w:val="24"/>
         </w:rPr>
-        <w:t xml:space="preserve">Google API including the Gmail API provide a variety of libraries for modern programming </w:t>
+        <w:t xml:space="preserve">Google API including the Gmail API </w:t>
+      </w:r>
+      <w:r>
+        <w:rPr>
+          <w:sz w:val="24"/>
+          <w:szCs w:val="24"/>
+        </w:rPr>
+        <w:t>provides</w:t>
+      </w:r>
+      <w:r>
+        <w:rPr>
+          <w:sz w:val="24"/>
+          <w:szCs w:val="24"/>
+        </w:rPr>
+        <w:t xml:space="preserve"> a variety of libraries for modern programming </w:t>
       </w:r>
       <w:r>
         <w:rPr>
@@ -3187,16 +3255,255 @@
           <w:szCs w:val="24"/>
         </w:rPr>
         <w:t>languages</w:t>
+      </w:r>
+      <w:r>
+        <w:rPr>
+          <w:sz w:val="24"/>
+          <w:szCs w:val="24"/>
+        </w:rPr>
+        <w:t xml:space="preserve"> such as java and PHP for using and connecting to their API’s.</w:t>
+      </w:r>
+    </w:p>
+    <w:p>
+      <w:pPr>
+        <w:rPr>
+          <w:b/>
+          <w:sz w:val="28"/>
+          <w:szCs w:val="28"/>
+          <w:u w:val="single"/>
+        </w:rPr>
+      </w:pPr>
+      <w:proofErr w:type="spellStart"/>
+      <w:proofErr w:type="gramStart"/>
+      <w:r>
+        <w:rPr>
+          <w:b/>
+          <w:sz w:val="28"/>
+          <w:szCs w:val="28"/>
+          <w:u w:val="single"/>
+        </w:rPr>
+        <w:lastRenderedPageBreak/>
+        <w:t>playSMS</w:t>
+      </w:r>
+      <w:proofErr w:type="spellEnd"/>
+      <w:proofErr w:type="gramEnd"/>
+      <w:r>
+        <w:rPr>
+          <w:b/>
+          <w:sz w:val="28"/>
+          <w:szCs w:val="28"/>
+          <w:u w:val="single"/>
+        </w:rPr>
+        <w:t xml:space="preserve"> Open Source SMS gateway</w:t>
+      </w:r>
+    </w:p>
+    <w:p>
+      <w:pPr>
+        <w:rPr>
+          <w:sz w:val="24"/>
+          <w:szCs w:val="24"/>
+        </w:rPr>
+      </w:pPr>
+      <w:proofErr w:type="spellStart"/>
+      <w:proofErr w:type="gramStart"/>
+      <w:r>
+        <w:rPr>
+          <w:sz w:val="24"/>
+          <w:szCs w:val="24"/>
+        </w:rPr>
+        <w:t>playSMS</w:t>
+      </w:r>
+      <w:proofErr w:type="spellEnd"/>
+      <w:proofErr w:type="gramEnd"/>
+      <w:r>
+        <w:rPr>
+          <w:sz w:val="24"/>
+          <w:szCs w:val="24"/>
+        </w:rPr>
+        <w:t xml:space="preserve"> is a free and open source SMS management software. A flexible web based mobile portal system that can be made to fit to various services such as SMS gateway, bulk SMS provider, personal messaging system, corporate and group communication tool.</w:t>
+      </w:r>
+    </w:p>
+    <w:p>
+      <w:pPr>
+        <w:rPr>
+          <w:sz w:val="24"/>
+          <w:szCs w:val="24"/>
+        </w:rPr>
+      </w:pPr>
+      <w:r>
+        <w:rPr>
+          <w:sz w:val="24"/>
+          <w:szCs w:val="24"/>
+        </w:rPr>
+        <w:t xml:space="preserve">It supports multiple </w:t>
+      </w:r>
+      <w:r>
+        <w:rPr>
+          <w:sz w:val="24"/>
+          <w:szCs w:val="24"/>
+        </w:rPr>
+        <w:t>database engines including MySQL</w:t>
+      </w:r>
+      <w:r>
+        <w:rPr>
+          <w:sz w:val="24"/>
+          <w:szCs w:val="24"/>
+        </w:rPr>
+        <w:t xml:space="preserve"> so it can easily be integrated with the CS department database engine. It allows you to:</w:t>
+      </w:r>
+    </w:p>
+    <w:p>
+      <w:pPr>
+        <w:pStyle w:val="ListParagraph"/>
+        <w:numPr>
+          <w:ilvl w:val="0"/>
+          <w:numId w:val="6"/>
+        </w:numPr>
+        <w:rPr>
+          <w:b/>
+          <w:sz w:val="28"/>
+          <w:szCs w:val="28"/>
+          <w:u w:val="single"/>
+        </w:rPr>
+      </w:pPr>
+      <w:r>
+        <w:rPr>
+          <w:sz w:val="24"/>
+          <w:szCs w:val="24"/>
+        </w:rPr>
+        <w:t>Send SMS to single mobile phone</w:t>
+      </w:r>
+    </w:p>
+    <w:p>
+      <w:pPr>
+        <w:pStyle w:val="ListParagraph"/>
+        <w:numPr>
+          <w:ilvl w:val="0"/>
+          <w:numId w:val="6"/>
+        </w:numPr>
+        <w:rPr>
+          <w:b/>
+          <w:sz w:val="28"/>
+          <w:szCs w:val="28"/>
+          <w:u w:val="single"/>
+        </w:rPr>
+      </w:pPr>
+      <w:r>
+        <w:rPr>
+          <w:sz w:val="24"/>
+          <w:szCs w:val="24"/>
+        </w:rPr>
+        <w:t>Send SMS broadcasted to a group of mobile phones</w:t>
+      </w:r>
+    </w:p>
+    <w:p>
+      <w:pPr>
+        <w:pStyle w:val="ListParagraph"/>
+        <w:numPr>
+          <w:ilvl w:val="0"/>
+          <w:numId w:val="6"/>
+        </w:numPr>
+        <w:rPr>
+          <w:b/>
+          <w:sz w:val="28"/>
+          <w:szCs w:val="28"/>
+          <w:u w:val="single"/>
+        </w:rPr>
+      </w:pPr>
+      <w:r>
+        <w:rPr>
+          <w:sz w:val="24"/>
+          <w:szCs w:val="24"/>
+        </w:rPr>
+        <w:t>Forward SMS to e-mail using mobile2web protocol and it can export to JSON format and other formats</w:t>
+      </w:r>
+    </w:p>
+    <w:p>
+      <w:pPr>
+        <w:rPr>
+          <w:sz w:val="24"/>
+          <w:szCs w:val="24"/>
+        </w:rPr>
+      </w:pPr>
+      <w:r>
+        <w:rPr>
+          <w:sz w:val="24"/>
+          <w:szCs w:val="24"/>
+        </w:rPr>
+        <w:t xml:space="preserve">It requires web server capable hardware. It also requires a Linux operating system, web server software </w:t>
+      </w:r>
+      <w:proofErr w:type="gramStart"/>
+      <w:r>
+        <w:rPr>
+          <w:sz w:val="24"/>
+          <w:szCs w:val="24"/>
+        </w:rPr>
+        <w:t xml:space="preserve">( </w:t>
+      </w:r>
+      <w:proofErr w:type="spellStart"/>
+      <w:r>
+        <w:rPr>
+          <w:sz w:val="24"/>
+          <w:szCs w:val="24"/>
+        </w:rPr>
+        <w:t>e.g</w:t>
+      </w:r>
+      <w:proofErr w:type="spellEnd"/>
+      <w:proofErr w:type="gramEnd"/>
+      <w:r>
+        <w:rPr>
+          <w:sz w:val="24"/>
+          <w:szCs w:val="24"/>
+        </w:rPr>
+        <w:t xml:space="preserve"> Apache), MySQL database server, PHP, PHP CLI, PHP Pear, SMTP, PHP </w:t>
+      </w:r>
+      <w:proofErr w:type="spellStart"/>
+      <w:r>
+        <w:rPr>
+          <w:sz w:val="24"/>
+          <w:szCs w:val="24"/>
+        </w:rPr>
+        <w:t>gettext</w:t>
+      </w:r>
+      <w:proofErr w:type="spellEnd"/>
+      <w:r>
+        <w:rPr>
+          <w:sz w:val="24"/>
+          <w:szCs w:val="24"/>
+        </w:rPr>
+        <w:t>, and PHP GD</w:t>
       </w:r>
       <w:bookmarkStart w:id="0" w:name="_GoBack"/>
       <w:bookmarkEnd w:id="0"/>
-      <w:r>
-        <w:rPr>
-          <w:sz w:val="24"/>
-          <w:szCs w:val="24"/>
-        </w:rPr>
-        <w:t xml:space="preserve"> such as java and PHP for using and connecting to their API’s.</w:t>
-      </w:r>
+    </w:p>
+    <w:p>
+      <w:pPr>
+        <w:pStyle w:val="ListParagraph"/>
+        <w:rPr>
+          <w:b/>
+          <w:sz w:val="28"/>
+          <w:szCs w:val="28"/>
+          <w:u w:val="single"/>
+        </w:rPr>
+      </w:pPr>
+    </w:p>
+    <w:p>
+      <w:pPr>
+        <w:rPr>
+          <w:b/>
+          <w:sz w:val="28"/>
+          <w:szCs w:val="28"/>
+          <w:u w:val="single"/>
+        </w:rPr>
+      </w:pPr>
+    </w:p>
+    <w:p>
+      <w:pPr>
+        <w:rPr>
+          <w:sz w:val="24"/>
+          <w:szCs w:val="24"/>
+        </w:rPr>
+      </w:pPr>
     </w:p>
     <w:p/>
     <w:p/>
@@ -3214,7 +3521,6 @@
           <w:sz w:val="36"/>
           <w:szCs w:val="36"/>
         </w:rPr>
-        <w:lastRenderedPageBreak/>
         <w:br w:type="page"/>
       </w:r>
     </w:p>
@@ -3477,6 +3783,119 @@
     </w:lvl>
   </w:abstractNum>
   <w:abstractNum w:abstractNumId="2">
+    <w:nsid w:val="22FE2571"/>
+    <w:multiLevelType w:val="hybridMultilevel"/>
+    <w:tmpl w:val="2D52119E"/>
+    <w:lvl w:ilvl="0" w:tplc="08090001">
+      <w:start w:val="1"/>
+      <w:numFmt w:val="bullet"/>
+      <w:lvlText w:val=""/>
+      <w:lvlJc w:val="left"/>
+      <w:pPr>
+        <w:ind w:left="720" w:hanging="360"/>
+      </w:pPr>
+      <w:rPr>
+        <w:rFonts w:ascii="Symbol" w:hAnsi="Symbol" w:hint="default"/>
+      </w:rPr>
+    </w:lvl>
+    <w:lvl w:ilvl="1" w:tplc="08090003" w:tentative="1">
+      <w:start w:val="1"/>
+      <w:numFmt w:val="bullet"/>
+      <w:lvlText w:val="o"/>
+      <w:lvlJc w:val="left"/>
+      <w:pPr>
+        <w:ind w:left="1440" w:hanging="360"/>
+      </w:pPr>
+      <w:rPr>
+        <w:rFonts w:ascii="Courier New" w:hAnsi="Courier New" w:cs="Courier New" w:hint="default"/>
+      </w:rPr>
+    </w:lvl>
+    <w:lvl w:ilvl="2" w:tplc="08090005" w:tentative="1">
+      <w:start w:val="1"/>
+      <w:numFmt w:val="bullet"/>
+      <w:lvlText w:val=""/>
+      <w:lvlJc w:val="left"/>
+      <w:pPr>
+        <w:ind w:left="2160" w:hanging="360"/>
+      </w:pPr>
+      <w:rPr>
+        <w:rFonts w:ascii="Wingdings" w:hAnsi="Wingdings" w:hint="default"/>
+      </w:rPr>
+    </w:lvl>
+    <w:lvl w:ilvl="3" w:tplc="08090001" w:tentative="1">
+      <w:start w:val="1"/>
+      <w:numFmt w:val="bullet"/>
+      <w:lvlText w:val=""/>
+      <w:lvlJc w:val="left"/>
+      <w:pPr>
+        <w:ind w:left="2880" w:hanging="360"/>
+      </w:pPr>
+      <w:rPr>
+        <w:rFonts w:ascii="Symbol" w:hAnsi="Symbol" w:hint="default"/>
+      </w:rPr>
+    </w:lvl>
+    <w:lvl w:ilvl="4" w:tplc="08090003" w:tentative="1">
+      <w:start w:val="1"/>
+      <w:numFmt w:val="bullet"/>
+      <w:lvlText w:val="o"/>
+      <w:lvlJc w:val="left"/>
+      <w:pPr>
+        <w:ind w:left="3600" w:hanging="360"/>
+      </w:pPr>
+      <w:rPr>
+        <w:rFonts w:ascii="Courier New" w:hAnsi="Courier New" w:cs="Courier New" w:hint="default"/>
+      </w:rPr>
+    </w:lvl>
+    <w:lvl w:ilvl="5" w:tplc="08090005" w:tentative="1">
+      <w:start w:val="1"/>
+      <w:numFmt w:val="bullet"/>
+      <w:lvlText w:val=""/>
+      <w:lvlJc w:val="left"/>
+      <w:pPr>
+        <w:ind w:left="4320" w:hanging="360"/>
+      </w:pPr>
+      <w:rPr>
+        <w:rFonts w:ascii="Wingdings" w:hAnsi="Wingdings" w:hint="default"/>
+      </w:rPr>
+    </w:lvl>
+    <w:lvl w:ilvl="6" w:tplc="08090001" w:tentative="1">
+      <w:start w:val="1"/>
+      <w:numFmt w:val="bullet"/>
+      <w:lvlText w:val=""/>
+      <w:lvlJc w:val="left"/>
+      <w:pPr>
+        <w:ind w:left="5040" w:hanging="360"/>
+      </w:pPr>
+      <w:rPr>
+        <w:rFonts w:ascii="Symbol" w:hAnsi="Symbol" w:hint="default"/>
+      </w:rPr>
+    </w:lvl>
+    <w:lvl w:ilvl="7" w:tplc="08090003" w:tentative="1">
+      <w:start w:val="1"/>
+      <w:numFmt w:val="bullet"/>
+      <w:lvlText w:val="o"/>
+      <w:lvlJc w:val="left"/>
+      <w:pPr>
+        <w:ind w:left="5760" w:hanging="360"/>
+      </w:pPr>
+      <w:rPr>
+        <w:rFonts w:ascii="Courier New" w:hAnsi="Courier New" w:cs="Courier New" w:hint="default"/>
+      </w:rPr>
+    </w:lvl>
+    <w:lvl w:ilvl="8" w:tplc="08090005" w:tentative="1">
+      <w:start w:val="1"/>
+      <w:numFmt w:val="bullet"/>
+      <w:lvlText w:val=""/>
+      <w:lvlJc w:val="left"/>
+      <w:pPr>
+        <w:ind w:left="6480" w:hanging="360"/>
+      </w:pPr>
+      <w:rPr>
+        <w:rFonts w:ascii="Wingdings" w:hAnsi="Wingdings" w:hint="default"/>
+      </w:rPr>
+    </w:lvl>
+  </w:abstractNum>
+  <w:abstractNum w:abstractNumId="3">
     <w:nsid w:val="2B301355"/>
     <w:multiLevelType w:val="hybridMultilevel"/>
     <w:tmpl w:val="8C0C2C70"/>
@@ -3589,7 +4008,7 @@
       </w:rPr>
     </w:lvl>
   </w:abstractNum>
-  <w:abstractNum w:abstractNumId="3">
+  <w:abstractNum w:abstractNumId="4">
     <w:nsid w:val="6A865B3A"/>
     <w:multiLevelType w:val="hybridMultilevel"/>
     <w:tmpl w:val="09508B06"/>
@@ -3702,7 +4121,7 @@
       </w:rPr>
     </w:lvl>
   </w:abstractNum>
-  <w:abstractNum w:abstractNumId="4">
+  <w:abstractNum w:abstractNumId="5">
     <w:nsid w:val="715C3962"/>
     <w:multiLevelType w:val="hybridMultilevel"/>
     <w:tmpl w:val="295C1032"/>
@@ -3816,10 +4235,10 @@
     </w:lvl>
   </w:abstractNum>
   <w:num w:numId="1">
-    <w:abstractNumId w:val="3"/>
+    <w:abstractNumId w:val="4"/>
   </w:num>
   <w:num w:numId="2">
-    <w:abstractNumId w:val="4"/>
+    <w:abstractNumId w:val="5"/>
   </w:num>
   <w:num w:numId="3">
     <w:abstractNumId w:val="1"/>
@@ -3828,6 +4247,9 @@
     <w:abstractNumId w:val="0"/>
   </w:num>
   <w:num w:numId="5">
+    <w:abstractNumId w:val="3"/>
+  </w:num>
+  <w:num w:numId="6">
     <w:abstractNumId w:val="2"/>
   </w:num>
 </w:numbering>

</xml_diff>

<commit_message>
added the google reports api integration to the mock pdf
</commit_message>
<xml_diff>
--- a/Architecture requirements.docx
+++ b/Architecture requirements.docx
@@ -209,30 +209,8 @@
                                     <w:color w:val="FFFFFF" w:themeColor="background1"/>
                                   </w:rPr>
                                   <w:tab/>
-                                  <w:t xml:space="preserve">Client: </w:t>
+                                  <w:t>Client: Vreda Pieterse</w:t>
                                 </w:r>
-                                <w:proofErr w:type="spellStart"/>
-                                <w:r>
-                                  <w:rPr>
-                                    <w:color w:val="FFFFFF" w:themeColor="background1"/>
-                                  </w:rPr>
-                                  <w:t>Vreda</w:t>
-                                </w:r>
-                                <w:proofErr w:type="spellEnd"/>
-                                <w:r>
-                                  <w:rPr>
-                                    <w:color w:val="FFFFFF" w:themeColor="background1"/>
-                                  </w:rPr>
-                                  <w:t xml:space="preserve"> </w:t>
-                                </w:r>
-                                <w:proofErr w:type="spellStart"/>
-                                <w:r>
-                                  <w:rPr>
-                                    <w:color w:val="FFFFFF" w:themeColor="background1"/>
-                                  </w:rPr>
-                                  <w:t>Pieterse</w:t>
-                                </w:r>
-                                <w:proofErr w:type="spellEnd"/>
                               </w:p>
                               <w:p>
                                 <w:pPr>
@@ -270,16 +248,8 @@
                                   <w:rPr>
                                     <w:color w:val="FFFFFF" w:themeColor="background1"/>
                                   </w:rPr>
-                                  <w:t xml:space="preserve">Author: </w:t>
+                                  <w:t>Author: Group  5a</w:t>
                                 </w:r>
-                                <w:proofErr w:type="gramStart"/>
-                                <w:r>
-                                  <w:rPr>
-                                    <w:color w:val="FFFFFF" w:themeColor="background1"/>
-                                  </w:rPr>
-                                  <w:t>Group  5a</w:t>
-                                </w:r>
-                                <w:proofErr w:type="gramEnd"/>
                               </w:p>
                             </w:txbxContent>
                           </wps:txbx>
@@ -426,30 +396,8 @@
                               <w:color w:val="FFFFFF" w:themeColor="background1"/>
                             </w:rPr>
                             <w:tab/>
-                            <w:t xml:space="preserve">Client: </w:t>
+                            <w:t>Client: Vreda Pieterse</w:t>
                           </w:r>
-                          <w:proofErr w:type="spellStart"/>
-                          <w:r>
-                            <w:rPr>
-                              <w:color w:val="FFFFFF" w:themeColor="background1"/>
-                            </w:rPr>
-                            <w:t>Vreda</w:t>
-                          </w:r>
-                          <w:proofErr w:type="spellEnd"/>
-                          <w:r>
-                            <w:rPr>
-                              <w:color w:val="FFFFFF" w:themeColor="background1"/>
-                            </w:rPr>
-                            <w:t xml:space="preserve"> </w:t>
-                          </w:r>
-                          <w:proofErr w:type="spellStart"/>
-                          <w:r>
-                            <w:rPr>
-                              <w:color w:val="FFFFFF" w:themeColor="background1"/>
-                            </w:rPr>
-                            <w:t>Pieterse</w:t>
-                          </w:r>
-                          <w:proofErr w:type="spellEnd"/>
                         </w:p>
                         <w:p>
                           <w:pPr>
@@ -487,16 +435,8 @@
                             <w:rPr>
                               <w:color w:val="FFFFFF" w:themeColor="background1"/>
                             </w:rPr>
-                            <w:t xml:space="preserve">Author: </w:t>
+                            <w:t>Author: Group  5a</w:t>
                           </w:r>
-                          <w:proofErr w:type="gramStart"/>
-                          <w:r>
-                            <w:rPr>
-                              <w:color w:val="FFFFFF" w:themeColor="background1"/>
-                            </w:rPr>
-                            <w:t>Group  5a</w:t>
-                          </w:r>
-                          <w:proofErr w:type="gramEnd"/>
                         </w:p>
                       </w:txbxContent>
                     </v:textbox>
@@ -862,18 +802,8 @@
           <w:szCs w:val="36"/>
         </w:rPr>
         <w:tab/>
-        <w:t xml:space="preserve">4.1 </w:t>
-      </w:r>
-      <w:proofErr w:type="spellStart"/>
-      <w:r>
-        <w:rPr>
-          <w:b/>
-          <w:sz w:val="36"/>
-          <w:szCs w:val="36"/>
-        </w:rPr>
-        <w:t>Scalabilty</w:t>
-      </w:r>
-      <w:proofErr w:type="spellEnd"/>
+        <w:t>4.1 Scalabilty</w:t>
+      </w:r>
     </w:p>
     <w:p>
       <w:pPr>
@@ -924,18 +854,8 @@
           <w:szCs w:val="36"/>
         </w:rPr>
         <w:tab/>
-        <w:t xml:space="preserve">4.3 </w:t>
-      </w:r>
-      <w:proofErr w:type="spellStart"/>
-      <w:r>
-        <w:rPr>
-          <w:b/>
-          <w:sz w:val="36"/>
-          <w:szCs w:val="36"/>
-        </w:rPr>
-        <w:t>Maintability</w:t>
-      </w:r>
-      <w:proofErr w:type="spellEnd"/>
+        <w:t>4.3 Maintability</w:t>
+      </w:r>
     </w:p>
     <w:p>
       <w:pPr>
@@ -1022,18 +942,8 @@
           <w:szCs w:val="36"/>
         </w:rPr>
         <w:tab/>
-        <w:t xml:space="preserve">4.7 </w:t>
-      </w:r>
-      <w:proofErr w:type="spellStart"/>
-      <w:r>
-        <w:rPr>
-          <w:b/>
-          <w:sz w:val="36"/>
-          <w:szCs w:val="36"/>
-        </w:rPr>
-        <w:t>Integrebility</w:t>
-      </w:r>
-      <w:proofErr w:type="spellEnd"/>
+        <w:t>4.7 Integrebility</w:t>
+      </w:r>
     </w:p>
     <w:p>
       <w:pPr>
@@ -1066,6 +976,62 @@
           <w:sz w:val="36"/>
           <w:szCs w:val="36"/>
         </w:rPr>
+        <w:tab/>
+        <w:t>5.1 Access Channels</w:t>
+      </w:r>
+    </w:p>
+    <w:p>
+      <w:pPr>
+        <w:rPr>
+          <w:b/>
+          <w:sz w:val="36"/>
+          <w:szCs w:val="36"/>
+        </w:rPr>
+      </w:pPr>
+      <w:r>
+        <w:rPr>
+          <w:b/>
+          <w:sz w:val="36"/>
+          <w:szCs w:val="36"/>
+        </w:rPr>
+        <w:tab/>
+        <w:t>5.2 Integration Channels</w:t>
+      </w:r>
+    </w:p>
+    <w:p>
+      <w:pPr>
+        <w:rPr>
+          <w:b/>
+          <w:sz w:val="36"/>
+          <w:szCs w:val="36"/>
+        </w:rPr>
+      </w:pPr>
+      <w:r>
+        <w:rPr>
+          <w:b/>
+          <w:sz w:val="36"/>
+          <w:szCs w:val="36"/>
+        </w:rPr>
+        <w:tab/>
+        <w:t xml:space="preserve">5.3 Quality requirements for access and integration    </w:t>
+      </w:r>
+      <w:bookmarkStart w:id="0" w:name="_GoBack"/>
+      <w:bookmarkEnd w:id="0"/>
+    </w:p>
+    <w:p>
+      <w:pPr>
+        <w:rPr>
+          <w:b/>
+          <w:sz w:val="36"/>
+          <w:szCs w:val="36"/>
+        </w:rPr>
+      </w:pPr>
+      <w:r>
+        <w:rPr>
+          <w:b/>
+          <w:sz w:val="36"/>
+          <w:szCs w:val="36"/>
+        </w:rPr>
         <w:t>6</w:t>
       </w:r>
       <w:r>
@@ -1099,6 +1065,7 @@
           <w:sz w:val="36"/>
           <w:szCs w:val="36"/>
         </w:rPr>
+        <w:lastRenderedPageBreak/>
         <w:br w:type="page"/>
       </w:r>
     </w:p>
@@ -1670,8 +1637,6 @@
           <w:szCs w:val="28"/>
         </w:rPr>
       </w:pPr>
-      <w:proofErr w:type="spellStart"/>
-      <w:proofErr w:type="gramStart"/>
       <w:r>
         <w:rPr>
           <w:sz w:val="28"/>
@@ -1679,8 +1644,6 @@
         </w:rPr>
         <w:t>playSMS</w:t>
       </w:r>
-      <w:proofErr w:type="spellEnd"/>
-      <w:proofErr w:type="gramEnd"/>
       <w:r>
         <w:rPr>
           <w:sz w:val="28"/>
@@ -1727,7 +1690,14 @@
           <w:sz w:val="28"/>
           <w:szCs w:val="28"/>
         </w:rPr>
-        <w:t>Exporting of reports as csv file, pdf file, excel file, or word document</w:t>
+        <w:t>Google Reports API for  generating, executing and e</w:t>
+      </w:r>
+      <w:r>
+        <w:rPr>
+          <w:sz w:val="28"/>
+          <w:szCs w:val="28"/>
+        </w:rPr>
+        <w:t>xporting of reports as csv file, pdf file, excel file, or word document</w:t>
       </w:r>
     </w:p>
     <w:p>
@@ -1820,7 +1790,6 @@
           <w:u w:val="single"/>
         </w:rPr>
       </w:pPr>
-      <w:proofErr w:type="spellStart"/>
       <w:r>
         <w:rPr>
           <w:b/>
@@ -1830,7 +1799,6 @@
         </w:rPr>
         <w:t>CSMySQL</w:t>
       </w:r>
-      <w:proofErr w:type="spellEnd"/>
     </w:p>
     <w:p>
       <w:pPr>
@@ -2024,7 +1992,6 @@
                 <w:szCs w:val="28"/>
               </w:rPr>
             </w:pPr>
-            <w:proofErr w:type="spellStart"/>
             <w:r>
               <w:rPr>
                 <w:sz w:val="28"/>
@@ -2032,7 +1999,6 @@
               </w:rPr>
               <w:t>int</w:t>
             </w:r>
-            <w:proofErr w:type="spellEnd"/>
           </w:p>
         </w:tc>
         <w:tc>
@@ -2046,7 +2012,6 @@
                 <w:szCs w:val="28"/>
               </w:rPr>
             </w:pPr>
-            <w:proofErr w:type="spellStart"/>
             <w:r>
               <w:rPr>
                 <w:sz w:val="28"/>
@@ -2054,7 +2019,6 @@
               </w:rPr>
               <w:t>PrimaryKey</w:t>
             </w:r>
-            <w:proofErr w:type="spellEnd"/>
           </w:p>
         </w:tc>
         <w:tc>
@@ -2133,21 +2097,12 @@
                 <w:szCs w:val="28"/>
               </w:rPr>
             </w:pPr>
-            <w:proofErr w:type="spellStart"/>
             <w:r>
               <w:rPr>
                 <w:sz w:val="28"/>
                 <w:szCs w:val="28"/>
               </w:rPr>
-              <w:t>varchar</w:t>
-            </w:r>
-            <w:proofErr w:type="spellEnd"/>
-            <w:r>
-              <w:rPr>
-                <w:sz w:val="28"/>
-                <w:szCs w:val="28"/>
-              </w:rPr>
-              <w:t>(20)</w:t>
+              <w:t>varchar(20)</w:t>
             </w:r>
           </w:p>
         </w:tc>
@@ -2240,21 +2195,12 @@
                 <w:szCs w:val="28"/>
               </w:rPr>
             </w:pPr>
-            <w:proofErr w:type="spellStart"/>
             <w:r>
               <w:rPr>
                 <w:sz w:val="28"/>
                 <w:szCs w:val="28"/>
               </w:rPr>
-              <w:t>varchar</w:t>
-            </w:r>
-            <w:proofErr w:type="spellEnd"/>
-            <w:r>
-              <w:rPr>
-                <w:sz w:val="28"/>
-                <w:szCs w:val="28"/>
-              </w:rPr>
-              <w:t>(255)</w:t>
+              <w:t>varchar(255)</w:t>
             </w:r>
           </w:p>
         </w:tc>
@@ -2347,21 +2293,12 @@
                 <w:szCs w:val="28"/>
               </w:rPr>
             </w:pPr>
-            <w:proofErr w:type="spellStart"/>
             <w:r>
               <w:rPr>
                 <w:sz w:val="28"/>
                 <w:szCs w:val="28"/>
               </w:rPr>
-              <w:t>varchar</w:t>
-            </w:r>
-            <w:proofErr w:type="spellEnd"/>
-            <w:r>
-              <w:rPr>
-                <w:sz w:val="28"/>
-                <w:szCs w:val="28"/>
-              </w:rPr>
-              <w:t>(255)</w:t>
+              <w:t>varchar(255)</w:t>
             </w:r>
           </w:p>
         </w:tc>
@@ -2454,7 +2391,6 @@
                 <w:szCs w:val="28"/>
               </w:rPr>
             </w:pPr>
-            <w:proofErr w:type="spellStart"/>
             <w:r>
               <w:rPr>
                 <w:sz w:val="28"/>
@@ -2462,7 +2398,6 @@
               </w:rPr>
               <w:t>int</w:t>
             </w:r>
-            <w:proofErr w:type="spellEnd"/>
           </w:p>
         </w:tc>
         <w:tc>
@@ -2652,7 +2587,6 @@
                 <w:szCs w:val="28"/>
               </w:rPr>
             </w:pPr>
-            <w:proofErr w:type="spellStart"/>
             <w:r>
               <w:rPr>
                 <w:sz w:val="28"/>
@@ -2660,7 +2594,6 @@
               </w:rPr>
               <w:t>int</w:t>
             </w:r>
-            <w:proofErr w:type="spellEnd"/>
           </w:p>
         </w:tc>
         <w:tc>
@@ -2732,7 +2665,6 @@
                 <w:szCs w:val="28"/>
               </w:rPr>
             </w:pPr>
-            <w:proofErr w:type="spellStart"/>
             <w:r>
               <w:rPr>
                 <w:sz w:val="28"/>
@@ -2740,7 +2672,6 @@
               </w:rPr>
               <w:t>discussion_board</w:t>
             </w:r>
-            <w:proofErr w:type="spellEnd"/>
           </w:p>
         </w:tc>
         <w:tc>
@@ -2754,7 +2685,6 @@
                 <w:szCs w:val="28"/>
               </w:rPr>
             </w:pPr>
-            <w:proofErr w:type="spellStart"/>
             <w:r>
               <w:rPr>
                 <w:sz w:val="28"/>
@@ -2762,7 +2692,6 @@
               </w:rPr>
               <w:t>tinyint</w:t>
             </w:r>
-            <w:proofErr w:type="spellEnd"/>
           </w:p>
         </w:tc>
         <w:tc>
@@ -2834,7 +2763,6 @@
                 <w:szCs w:val="28"/>
               </w:rPr>
             </w:pPr>
-            <w:proofErr w:type="spellStart"/>
             <w:r>
               <w:rPr>
                 <w:sz w:val="28"/>
@@ -2842,7 +2770,6 @@
               </w:rPr>
               <w:t>Tutors_allowed</w:t>
             </w:r>
-            <w:proofErr w:type="spellEnd"/>
           </w:p>
         </w:tc>
         <w:tc>
@@ -2856,7 +2783,6 @@
                 <w:szCs w:val="28"/>
               </w:rPr>
             </w:pPr>
-            <w:proofErr w:type="spellStart"/>
             <w:r>
               <w:rPr>
                 <w:sz w:val="28"/>
@@ -2864,7 +2790,6 @@
               </w:rPr>
               <w:t>tinyint</w:t>
             </w:r>
-            <w:proofErr w:type="spellEnd"/>
           </w:p>
         </w:tc>
         <w:tc>
@@ -2961,23 +2886,7 @@
           <w:sz w:val="24"/>
           <w:szCs w:val="24"/>
         </w:rPr>
-        <w:t xml:space="preserve"> gives you flexible, </w:t>
-      </w:r>
-      <w:proofErr w:type="spellStart"/>
-      <w:r>
-        <w:rPr>
-          <w:sz w:val="24"/>
-          <w:szCs w:val="24"/>
-        </w:rPr>
-        <w:t>RESTful</w:t>
-      </w:r>
-      <w:proofErr w:type="spellEnd"/>
-      <w:r>
-        <w:rPr>
-          <w:sz w:val="24"/>
-          <w:szCs w:val="24"/>
-        </w:rPr>
-        <w:t xml:space="preserve"> access</w:t>
+        <w:t xml:space="preserve"> gives you flexible, RESTful access</w:t>
       </w:r>
       <w:r>
         <w:rPr>
@@ -3128,23 +3037,7 @@
           <w:sz w:val="24"/>
           <w:szCs w:val="24"/>
         </w:rPr>
-        <w:t xml:space="preserve">It uses </w:t>
-      </w:r>
-      <w:proofErr w:type="spellStart"/>
-      <w:r>
-        <w:rPr>
-          <w:sz w:val="24"/>
-          <w:szCs w:val="24"/>
-        </w:rPr>
-        <w:t>OAuth</w:t>
-      </w:r>
-      <w:proofErr w:type="spellEnd"/>
-      <w:r>
-        <w:rPr>
-          <w:sz w:val="24"/>
-          <w:szCs w:val="24"/>
-        </w:rPr>
-        <w:t xml:space="preserve"> 2.0</w:t>
+        <w:t>It uses OAuth 2.0</w:t>
       </w:r>
       <w:r>
         <w:rPr>
@@ -3172,23 +3065,7 @@
           <w:sz w:val="24"/>
           <w:szCs w:val="24"/>
         </w:rPr>
-        <w:t xml:space="preserve"> IMAP and SMTP use the standard </w:t>
-      </w:r>
-      <w:proofErr w:type="gramStart"/>
-      <w:r>
-        <w:rPr>
-          <w:sz w:val="24"/>
-          <w:szCs w:val="24"/>
-        </w:rPr>
-        <w:t>SASL(</w:t>
-      </w:r>
-      <w:proofErr w:type="gramEnd"/>
-      <w:r>
-        <w:rPr>
-          <w:sz w:val="24"/>
-          <w:szCs w:val="24"/>
-        </w:rPr>
-        <w:t xml:space="preserve"> Simple Authent</w:t>
+        <w:t xml:space="preserve"> IMAP and SMTP use the standard SASL( Simple Authent</w:t>
       </w:r>
       <w:r>
         <w:rPr>
@@ -3202,37 +3079,22 @@
           <w:sz w:val="24"/>
           <w:szCs w:val="24"/>
         </w:rPr>
-        <w:t xml:space="preserve"> the native IMAP authenticate and SMTO </w:t>
-      </w:r>
-      <w:proofErr w:type="spellStart"/>
-      <w:r>
-        <w:rPr>
-          <w:sz w:val="24"/>
-          <w:szCs w:val="24"/>
-        </w:rPr>
-        <w:t>Auth</w:t>
-      </w:r>
-      <w:proofErr w:type="spellEnd"/>
-      <w:r>
-        <w:rPr>
-          <w:sz w:val="24"/>
-          <w:szCs w:val="24"/>
-        </w:rPr>
-        <w:t xml:space="preserve"> commands, to authenticate users.</w:t>
-      </w:r>
-    </w:p>
-    <w:p>
-      <w:pPr>
-        <w:rPr>
-          <w:sz w:val="24"/>
-          <w:szCs w:val="24"/>
-        </w:rPr>
-      </w:pPr>
-      <w:r>
-        <w:rPr>
-          <w:sz w:val="24"/>
-          <w:szCs w:val="24"/>
-        </w:rPr>
+        <w:t xml:space="preserve"> the native IMAP authenticate and SMTO Auth commands, to authenticate users.</w:t>
+      </w:r>
+    </w:p>
+    <w:p>
+      <w:pPr>
+        <w:rPr>
+          <w:sz w:val="24"/>
+          <w:szCs w:val="24"/>
+        </w:rPr>
+      </w:pPr>
+      <w:r>
+        <w:rPr>
+          <w:sz w:val="24"/>
+          <w:szCs w:val="24"/>
+        </w:rPr>
+        <w:lastRenderedPageBreak/>
         <w:t xml:space="preserve">Google API including the Gmail API </w:t>
       </w:r>
       <w:r>
@@ -3273,8 +3135,6 @@
           <w:u w:val="single"/>
         </w:rPr>
       </w:pPr>
-      <w:proofErr w:type="spellStart"/>
-      <w:proofErr w:type="gramStart"/>
       <w:r>
         <w:rPr>
           <w:b/>
@@ -3282,11 +3142,8 @@
           <w:szCs w:val="28"/>
           <w:u w:val="single"/>
         </w:rPr>
-        <w:lastRenderedPageBreak/>
         <w:t>playSMS</w:t>
       </w:r>
-      <w:proofErr w:type="spellEnd"/>
-      <w:proofErr w:type="gramEnd"/>
       <w:r>
         <w:rPr>
           <w:b/>
@@ -3304,23 +3161,12 @@
           <w:szCs w:val="24"/>
         </w:rPr>
       </w:pPr>
-      <w:proofErr w:type="spellStart"/>
-      <w:proofErr w:type="gramStart"/>
-      <w:r>
-        <w:rPr>
-          <w:sz w:val="24"/>
-          <w:szCs w:val="24"/>
-        </w:rPr>
-        <w:t>playSMS</w:t>
-      </w:r>
-      <w:proofErr w:type="spellEnd"/>
-      <w:proofErr w:type="gramEnd"/>
-      <w:r>
-        <w:rPr>
-          <w:sz w:val="24"/>
-          <w:szCs w:val="24"/>
-        </w:rPr>
-        <w:t xml:space="preserve"> is a free and open source SMS management software. A flexible web based mobile portal system that can be made to fit to various services such as SMS gateway, bulk SMS provider, personal messaging system, corporate and group communication tool.</w:t>
+      <w:r>
+        <w:rPr>
+          <w:sz w:val="24"/>
+          <w:szCs w:val="24"/>
+        </w:rPr>
+        <w:t>playSMS is a free and open source SMS management software. A flexible web based mobile portal system that can be made to fit to various services such as SMS gateway, bulk SMS provider, personal messaging system, corporate and group communication tool.</w:t>
       </w:r>
     </w:p>
     <w:p>
@@ -3430,51 +3276,99 @@
           <w:sz w:val="24"/>
           <w:szCs w:val="24"/>
         </w:rPr>
-        <w:t xml:space="preserve">It requires web server capable hardware. It also requires a Linux operating system, web server software </w:t>
-      </w:r>
-      <w:proofErr w:type="gramStart"/>
-      <w:r>
-        <w:rPr>
-          <w:sz w:val="24"/>
-          <w:szCs w:val="24"/>
-        </w:rPr>
-        <w:t xml:space="preserve">( </w:t>
-      </w:r>
-      <w:proofErr w:type="spellStart"/>
-      <w:r>
-        <w:rPr>
-          <w:sz w:val="24"/>
-          <w:szCs w:val="24"/>
-        </w:rPr>
-        <w:t>e.g</w:t>
-      </w:r>
-      <w:proofErr w:type="spellEnd"/>
-      <w:proofErr w:type="gramEnd"/>
-      <w:r>
-        <w:rPr>
-          <w:sz w:val="24"/>
-          <w:szCs w:val="24"/>
-        </w:rPr>
-        <w:t xml:space="preserve"> Apache), MySQL database server, PHP, PHP CLI, PHP Pear, SMTP, PHP </w:t>
-      </w:r>
-      <w:proofErr w:type="spellStart"/>
-      <w:r>
-        <w:rPr>
-          <w:sz w:val="24"/>
-          <w:szCs w:val="24"/>
-        </w:rPr>
-        <w:t>gettext</w:t>
-      </w:r>
-      <w:proofErr w:type="spellEnd"/>
-      <w:r>
-        <w:rPr>
-          <w:sz w:val="24"/>
-          <w:szCs w:val="24"/>
-        </w:rPr>
-        <w:t>, and PHP GD</w:t>
-      </w:r>
-      <w:bookmarkStart w:id="0" w:name="_GoBack"/>
-      <w:bookmarkEnd w:id="0"/>
+        <w:t>It requires web server capable hardware. It also requires a Linux operating system, web server software ( e.g Apache), MySQL database server, PHP, PHP CLI, PHP Pear, SMTP, PHP gettext, and PHP GD</w:t>
+      </w:r>
+      <w:r>
+        <w:rPr>
+          <w:sz w:val="24"/>
+          <w:szCs w:val="24"/>
+        </w:rPr>
+        <w:t>.</w:t>
+      </w:r>
+    </w:p>
+    <w:p>
+      <w:pPr>
+        <w:rPr>
+          <w:b/>
+          <w:sz w:val="28"/>
+          <w:szCs w:val="28"/>
+          <w:u w:val="single"/>
+        </w:rPr>
+      </w:pPr>
+      <w:r>
+        <w:rPr>
+          <w:b/>
+          <w:sz w:val="28"/>
+          <w:szCs w:val="28"/>
+          <w:u w:val="single"/>
+        </w:rPr>
+        <w:t>Google Reports API</w:t>
+      </w:r>
+    </w:p>
+    <w:p>
+      <w:pPr>
+        <w:rPr>
+          <w:sz w:val="24"/>
+          <w:szCs w:val="24"/>
+        </w:rPr>
+      </w:pPr>
+      <w:r>
+        <w:rPr>
+          <w:sz w:val="24"/>
+          <w:szCs w:val="24"/>
+        </w:rPr>
+        <w:t xml:space="preserve">The </w:t>
+      </w:r>
+      <w:r>
+        <w:rPr>
+          <w:sz w:val="24"/>
+          <w:szCs w:val="24"/>
+        </w:rPr>
+        <w:t>report API lets</w:t>
+      </w:r>
+      <w:r>
+        <w:rPr>
+          <w:sz w:val="24"/>
+          <w:szCs w:val="24"/>
+        </w:rPr>
+        <w:t xml:space="preserve"> you customize usage reports for example the number of logins in the past 30 days. </w:t>
+      </w:r>
+      <w:r>
+        <w:rPr>
+          <w:sz w:val="24"/>
+          <w:szCs w:val="24"/>
+        </w:rPr>
+        <w:t xml:space="preserve"> </w:t>
+      </w:r>
+      <w:r>
+        <w:rPr>
+          <w:sz w:val="24"/>
+          <w:szCs w:val="24"/>
+        </w:rPr>
+        <w:t xml:space="preserve">You create a google apps account and you enable the reports administrator </w:t>
+      </w:r>
+      <w:r>
+        <w:rPr>
+          <w:sz w:val="24"/>
+          <w:szCs w:val="24"/>
+        </w:rPr>
+        <w:t>privileges</w:t>
+      </w:r>
+      <w:r>
+        <w:rPr>
+          <w:sz w:val="24"/>
+          <w:szCs w:val="24"/>
+        </w:rPr>
+        <w:t>. It uses OAuth 2.0 for authorization. It allows you to view admin activity reports, login activity, authorization report, users usage reports, specific users activity or usage report. It does this by watching the changes to channels, activities, usage etc and returns them as a JSON representation for manipulation such as converting it to different formats such as graphical representation, pdf, csv or excel.</w:t>
+      </w:r>
+    </w:p>
+    <w:p>
+      <w:pPr>
+        <w:rPr>
+          <w:sz w:val="24"/>
+          <w:szCs w:val="24"/>
+        </w:rPr>
+      </w:pPr>
     </w:p>
     <w:p>
       <w:pPr>

</xml_diff>

<commit_message>
added the qaulity requirements for access channels and integration to the mock document
</commit_message>
<xml_diff>
--- a/Architecture requirements.docx
+++ b/Architecture requirements.docx
@@ -1015,8 +1015,6 @@
         <w:tab/>
         <w:t xml:space="preserve">5.3 Quality requirements for access and integration    </w:t>
       </w:r>
-      <w:bookmarkStart w:id="0" w:name="_GoBack"/>
-      <w:bookmarkEnd w:id="0"/>
     </w:p>
     <w:p>
       <w:pPr>
@@ -1065,18 +1063,8 @@
           <w:sz w:val="36"/>
           <w:szCs w:val="36"/>
         </w:rPr>
-        <w:lastRenderedPageBreak/>
         <w:br w:type="page"/>
       </w:r>
-    </w:p>
-    <w:p>
-      <w:pPr>
-        <w:rPr>
-          <w:b/>
-          <w:sz w:val="36"/>
-          <w:szCs w:val="36"/>
-        </w:rPr>
-      </w:pPr>
       <w:r>
         <w:rPr>
           <w:b/>
@@ -3365,6 +3353,141 @@
     <w:p>
       <w:pPr>
         <w:rPr>
+          <w:b/>
+          <w:sz w:val="28"/>
+          <w:szCs w:val="28"/>
+          <w:u w:val="single"/>
+        </w:rPr>
+      </w:pPr>
+      <w:r>
+        <w:rPr>
+          <w:b/>
+          <w:sz w:val="28"/>
+          <w:szCs w:val="28"/>
+          <w:u w:val="single"/>
+        </w:rPr>
+        <w:t xml:space="preserve">5.3 </w:t>
+      </w:r>
+      <w:r>
+        <w:rPr>
+          <w:b/>
+          <w:sz w:val="28"/>
+          <w:szCs w:val="28"/>
+          <w:u w:val="single"/>
+        </w:rPr>
+        <w:t xml:space="preserve"> </w:t>
+      </w:r>
+      <w:r>
+        <w:rPr>
+          <w:b/>
+          <w:sz w:val="28"/>
+          <w:szCs w:val="28"/>
+          <w:u w:val="single"/>
+        </w:rPr>
+        <w:t>Quality Requirements for access and integration channels</w:t>
+      </w:r>
+    </w:p>
+    <w:p>
+      <w:pPr>
+        <w:pStyle w:val="ListParagraph"/>
+        <w:numPr>
+          <w:ilvl w:val="0"/>
+          <w:numId w:val="7"/>
+        </w:numPr>
+        <w:rPr>
+          <w:b/>
+          <w:sz w:val="28"/>
+          <w:szCs w:val="28"/>
+          <w:u w:val="single"/>
+        </w:rPr>
+      </w:pPr>
+      <w:r>
+        <w:rPr>
+          <w:sz w:val="24"/>
+          <w:szCs w:val="24"/>
+        </w:rPr>
+        <w:t>All communication of sensitive data must be done securely using https</w:t>
+      </w:r>
+    </w:p>
+    <w:p>
+      <w:pPr>
+        <w:pStyle w:val="ListParagraph"/>
+        <w:numPr>
+          <w:ilvl w:val="0"/>
+          <w:numId w:val="7"/>
+        </w:numPr>
+        <w:rPr>
+          <w:b/>
+          <w:sz w:val="28"/>
+          <w:szCs w:val="28"/>
+          <w:u w:val="single"/>
+        </w:rPr>
+      </w:pPr>
+      <w:r>
+        <w:rPr>
+          <w:sz w:val="24"/>
+          <w:szCs w:val="24"/>
+        </w:rPr>
+        <w:t>All authorization of integrated of systems must be done using the OAuth 2.0 protocol</w:t>
+      </w:r>
+    </w:p>
+    <w:p>
+      <w:pPr>
+        <w:pStyle w:val="ListParagraph"/>
+        <w:numPr>
+          <w:ilvl w:val="0"/>
+          <w:numId w:val="7"/>
+        </w:numPr>
+        <w:rPr>
+          <w:b/>
+          <w:sz w:val="28"/>
+          <w:szCs w:val="28"/>
+          <w:u w:val="single"/>
+        </w:rPr>
+      </w:pPr>
+      <w:r>
+        <w:rPr>
+          <w:sz w:val="24"/>
+          <w:szCs w:val="24"/>
+        </w:rPr>
+        <w:t>A number of 300 or more users must be able to access the system concurrently</w:t>
+      </w:r>
+    </w:p>
+    <w:p>
+      <w:pPr>
+        <w:pStyle w:val="ListParagraph"/>
+        <w:numPr>
+          <w:ilvl w:val="0"/>
+          <w:numId w:val="7"/>
+        </w:numPr>
+        <w:rPr>
+          <w:b/>
+          <w:sz w:val="28"/>
+          <w:szCs w:val="28"/>
+          <w:u w:val="single"/>
+        </w:rPr>
+      </w:pPr>
+      <w:r>
+        <w:rPr>
+          <w:sz w:val="24"/>
+          <w:szCs w:val="24"/>
+        </w:rPr>
+        <w:t>It must support pluggable adapters</w:t>
+      </w:r>
+      <w:bookmarkStart w:id="0" w:name="_GoBack"/>
+      <w:bookmarkEnd w:id="0"/>
+    </w:p>
+    <w:p>
+      <w:pPr>
+        <w:rPr>
+          <w:sz w:val="24"/>
+          <w:szCs w:val="24"/>
+        </w:rPr>
+      </w:pPr>
+    </w:p>
+    <w:p>
+      <w:pPr>
+        <w:rPr>
           <w:sz w:val="24"/>
           <w:szCs w:val="24"/>
         </w:rPr>
@@ -3451,6 +3574,119 @@
 <file path=word/numbering.xml><?xml version="1.0" encoding="utf-8"?>
 <w:numbering xmlns:wpc="http://schemas.microsoft.com/office/word/2010/wordprocessingCanvas" xmlns:mc="http://schemas.openxmlformats.org/markup-compatibility/2006" xmlns:o="urn:schemas-microsoft-com:office:office" xmlns:r="http://schemas.openxmlformats.org/officeDocument/2006/relationships" xmlns:m="http://schemas.openxmlformats.org/officeDocument/2006/math" xmlns:v="urn:schemas-microsoft-com:vml" xmlns:wp14="http://schemas.microsoft.com/office/word/2010/wordprocessingDrawing" xmlns:wp="http://schemas.openxmlformats.org/drawingml/2006/wordprocessingDrawing" xmlns:w10="urn:schemas-microsoft-com:office:word" xmlns:w="http://schemas.openxmlformats.org/wordprocessingml/2006/main" xmlns:w14="http://schemas.microsoft.com/office/word/2010/wordml" xmlns:wpg="http://schemas.microsoft.com/office/word/2010/wordprocessingGroup" xmlns:wpi="http://schemas.microsoft.com/office/word/2010/wordprocessingInk" xmlns:wne="http://schemas.microsoft.com/office/word/2006/wordml" xmlns:wps="http://schemas.microsoft.com/office/word/2010/wordprocessingShape" mc:Ignorable="w14 wp14">
   <w:abstractNum w:abstractNumId="0">
+    <w:nsid w:val="02017F18"/>
+    <w:multiLevelType w:val="hybridMultilevel"/>
+    <w:tmpl w:val="34AE7EA4"/>
+    <w:lvl w:ilvl="0" w:tplc="08090001">
+      <w:start w:val="1"/>
+      <w:numFmt w:val="bullet"/>
+      <w:lvlText w:val=""/>
+      <w:lvlJc w:val="left"/>
+      <w:pPr>
+        <w:ind w:left="720" w:hanging="360"/>
+      </w:pPr>
+      <w:rPr>
+        <w:rFonts w:ascii="Symbol" w:hAnsi="Symbol" w:hint="default"/>
+      </w:rPr>
+    </w:lvl>
+    <w:lvl w:ilvl="1" w:tplc="08090003" w:tentative="1">
+      <w:start w:val="1"/>
+      <w:numFmt w:val="bullet"/>
+      <w:lvlText w:val="o"/>
+      <w:lvlJc w:val="left"/>
+      <w:pPr>
+        <w:ind w:left="1440" w:hanging="360"/>
+      </w:pPr>
+      <w:rPr>
+        <w:rFonts w:ascii="Courier New" w:hAnsi="Courier New" w:cs="Courier New" w:hint="default"/>
+      </w:rPr>
+    </w:lvl>
+    <w:lvl w:ilvl="2" w:tplc="08090005" w:tentative="1">
+      <w:start w:val="1"/>
+      <w:numFmt w:val="bullet"/>
+      <w:lvlText w:val=""/>
+      <w:lvlJc w:val="left"/>
+      <w:pPr>
+        <w:ind w:left="2160" w:hanging="360"/>
+      </w:pPr>
+      <w:rPr>
+        <w:rFonts w:ascii="Wingdings" w:hAnsi="Wingdings" w:hint="default"/>
+      </w:rPr>
+    </w:lvl>
+    <w:lvl w:ilvl="3" w:tplc="08090001" w:tentative="1">
+      <w:start w:val="1"/>
+      <w:numFmt w:val="bullet"/>
+      <w:lvlText w:val=""/>
+      <w:lvlJc w:val="left"/>
+      <w:pPr>
+        <w:ind w:left="2880" w:hanging="360"/>
+      </w:pPr>
+      <w:rPr>
+        <w:rFonts w:ascii="Symbol" w:hAnsi="Symbol" w:hint="default"/>
+      </w:rPr>
+    </w:lvl>
+    <w:lvl w:ilvl="4" w:tplc="08090003" w:tentative="1">
+      <w:start w:val="1"/>
+      <w:numFmt w:val="bullet"/>
+      <w:lvlText w:val="o"/>
+      <w:lvlJc w:val="left"/>
+      <w:pPr>
+        <w:ind w:left="3600" w:hanging="360"/>
+      </w:pPr>
+      <w:rPr>
+        <w:rFonts w:ascii="Courier New" w:hAnsi="Courier New" w:cs="Courier New" w:hint="default"/>
+      </w:rPr>
+    </w:lvl>
+    <w:lvl w:ilvl="5" w:tplc="08090005" w:tentative="1">
+      <w:start w:val="1"/>
+      <w:numFmt w:val="bullet"/>
+      <w:lvlText w:val=""/>
+      <w:lvlJc w:val="left"/>
+      <w:pPr>
+        <w:ind w:left="4320" w:hanging="360"/>
+      </w:pPr>
+      <w:rPr>
+        <w:rFonts w:ascii="Wingdings" w:hAnsi="Wingdings" w:hint="default"/>
+      </w:rPr>
+    </w:lvl>
+    <w:lvl w:ilvl="6" w:tplc="08090001" w:tentative="1">
+      <w:start w:val="1"/>
+      <w:numFmt w:val="bullet"/>
+      <w:lvlText w:val=""/>
+      <w:lvlJc w:val="left"/>
+      <w:pPr>
+        <w:ind w:left="5040" w:hanging="360"/>
+      </w:pPr>
+      <w:rPr>
+        <w:rFonts w:ascii="Symbol" w:hAnsi="Symbol" w:hint="default"/>
+      </w:rPr>
+    </w:lvl>
+    <w:lvl w:ilvl="7" w:tplc="08090003" w:tentative="1">
+      <w:start w:val="1"/>
+      <w:numFmt w:val="bullet"/>
+      <w:lvlText w:val="o"/>
+      <w:lvlJc w:val="left"/>
+      <w:pPr>
+        <w:ind w:left="5760" w:hanging="360"/>
+      </w:pPr>
+      <w:rPr>
+        <w:rFonts w:ascii="Courier New" w:hAnsi="Courier New" w:cs="Courier New" w:hint="default"/>
+      </w:rPr>
+    </w:lvl>
+    <w:lvl w:ilvl="8" w:tplc="08090005" w:tentative="1">
+      <w:start w:val="1"/>
+      <w:numFmt w:val="bullet"/>
+      <w:lvlText w:val=""/>
+      <w:lvlJc w:val="left"/>
+      <w:pPr>
+        <w:ind w:left="6480" w:hanging="360"/>
+      </w:pPr>
+      <w:rPr>
+        <w:rFonts w:ascii="Wingdings" w:hAnsi="Wingdings" w:hint="default"/>
+      </w:rPr>
+    </w:lvl>
+  </w:abstractNum>
+  <w:abstractNum w:abstractNumId="1">
     <w:nsid w:val="0E8F2AAB"/>
     <w:multiLevelType w:val="hybridMultilevel"/>
     <w:tmpl w:val="4CE68988"/>
@@ -3563,7 +3799,7 @@
       </w:rPr>
     </w:lvl>
   </w:abstractNum>
-  <w:abstractNum w:abstractNumId="1">
+  <w:abstractNum w:abstractNumId="2">
     <w:nsid w:val="193C4017"/>
     <w:multiLevelType w:val="hybridMultilevel"/>
     <w:tmpl w:val="FB00C820"/>
@@ -3676,7 +3912,7 @@
       </w:rPr>
     </w:lvl>
   </w:abstractNum>
-  <w:abstractNum w:abstractNumId="2">
+  <w:abstractNum w:abstractNumId="3">
     <w:nsid w:val="22FE2571"/>
     <w:multiLevelType w:val="hybridMultilevel"/>
     <w:tmpl w:val="2D52119E"/>
@@ -3789,7 +4025,7 @@
       </w:rPr>
     </w:lvl>
   </w:abstractNum>
-  <w:abstractNum w:abstractNumId="3">
+  <w:abstractNum w:abstractNumId="4">
     <w:nsid w:val="2B301355"/>
     <w:multiLevelType w:val="hybridMultilevel"/>
     <w:tmpl w:val="8C0C2C70"/>
@@ -3902,7 +4138,7 @@
       </w:rPr>
     </w:lvl>
   </w:abstractNum>
-  <w:abstractNum w:abstractNumId="4">
+  <w:abstractNum w:abstractNumId="5">
     <w:nsid w:val="6A865B3A"/>
     <w:multiLevelType w:val="hybridMultilevel"/>
     <w:tmpl w:val="09508B06"/>
@@ -4015,7 +4251,7 @@
       </w:rPr>
     </w:lvl>
   </w:abstractNum>
-  <w:abstractNum w:abstractNumId="5">
+  <w:abstractNum w:abstractNumId="6">
     <w:nsid w:val="715C3962"/>
     <w:multiLevelType w:val="hybridMultilevel"/>
     <w:tmpl w:val="295C1032"/>
@@ -4129,22 +4365,25 @@
     </w:lvl>
   </w:abstractNum>
   <w:num w:numId="1">
+    <w:abstractNumId w:val="5"/>
+  </w:num>
+  <w:num w:numId="2">
+    <w:abstractNumId w:val="6"/>
+  </w:num>
+  <w:num w:numId="3">
+    <w:abstractNumId w:val="2"/>
+  </w:num>
+  <w:num w:numId="4">
+    <w:abstractNumId w:val="1"/>
+  </w:num>
+  <w:num w:numId="5">
     <w:abstractNumId w:val="4"/>
   </w:num>
-  <w:num w:numId="2">
-    <w:abstractNumId w:val="5"/>
-  </w:num>
-  <w:num w:numId="3">
-    <w:abstractNumId w:val="1"/>
-  </w:num>
-  <w:num w:numId="4">
-    <w:abstractNumId w:val="0"/>
-  </w:num>
-  <w:num w:numId="5">
+  <w:num w:numId="6">
     <w:abstractNumId w:val="3"/>
   </w:num>
-  <w:num w:numId="6">
-    <w:abstractNumId w:val="2"/>
+  <w:num w:numId="7">
+    <w:abstractNumId w:val="0"/>
   </w:num>
 </w:numbering>
 </file>

</xml_diff>

<commit_message>
added security and auditability quality requirements to the mock pdf
</commit_message>
<xml_diff>
--- a/Architecture requirements.docx
+++ b/Architecture requirements.docx
@@ -209,8 +209,30 @@
                                     <w:color w:val="FFFFFF" w:themeColor="background1"/>
                                   </w:rPr>
                                   <w:tab/>
-                                  <w:t>Client: Vreda Pieterse</w:t>
+                                  <w:t xml:space="preserve">Client: </w:t>
                                 </w:r>
+                                <w:proofErr w:type="spellStart"/>
+                                <w:r>
+                                  <w:rPr>
+                                    <w:color w:val="FFFFFF" w:themeColor="background1"/>
+                                  </w:rPr>
+                                  <w:t>Vreda</w:t>
+                                </w:r>
+                                <w:proofErr w:type="spellEnd"/>
+                                <w:r>
+                                  <w:rPr>
+                                    <w:color w:val="FFFFFF" w:themeColor="background1"/>
+                                  </w:rPr>
+                                  <w:t xml:space="preserve"> </w:t>
+                                </w:r>
+                                <w:proofErr w:type="spellStart"/>
+                                <w:r>
+                                  <w:rPr>
+                                    <w:color w:val="FFFFFF" w:themeColor="background1"/>
+                                  </w:rPr>
+                                  <w:t>Pieterse</w:t>
+                                </w:r>
+                                <w:proofErr w:type="spellEnd"/>
                               </w:p>
                               <w:p>
                                 <w:pPr>
@@ -248,8 +270,16 @@
                                   <w:rPr>
                                     <w:color w:val="FFFFFF" w:themeColor="background1"/>
                                   </w:rPr>
-                                  <w:t>Author: Group  5a</w:t>
+                                  <w:t xml:space="preserve">Author: </w:t>
                                 </w:r>
+                                <w:proofErr w:type="gramStart"/>
+                                <w:r>
+                                  <w:rPr>
+                                    <w:color w:val="FFFFFF" w:themeColor="background1"/>
+                                  </w:rPr>
+                                  <w:t>Group  5a</w:t>
+                                </w:r>
+                                <w:proofErr w:type="gramEnd"/>
                               </w:p>
                             </w:txbxContent>
                           </wps:txbx>
@@ -396,8 +426,30 @@
                               <w:color w:val="FFFFFF" w:themeColor="background1"/>
                             </w:rPr>
                             <w:tab/>
-                            <w:t>Client: Vreda Pieterse</w:t>
+                            <w:t xml:space="preserve">Client: </w:t>
                           </w:r>
+                          <w:proofErr w:type="spellStart"/>
+                          <w:r>
+                            <w:rPr>
+                              <w:color w:val="FFFFFF" w:themeColor="background1"/>
+                            </w:rPr>
+                            <w:t>Vreda</w:t>
+                          </w:r>
+                          <w:proofErr w:type="spellEnd"/>
+                          <w:r>
+                            <w:rPr>
+                              <w:color w:val="FFFFFF" w:themeColor="background1"/>
+                            </w:rPr>
+                            <w:t xml:space="preserve"> </w:t>
+                          </w:r>
+                          <w:proofErr w:type="spellStart"/>
+                          <w:r>
+                            <w:rPr>
+                              <w:color w:val="FFFFFF" w:themeColor="background1"/>
+                            </w:rPr>
+                            <w:t>Pieterse</w:t>
+                          </w:r>
+                          <w:proofErr w:type="spellEnd"/>
                         </w:p>
                         <w:p>
                           <w:pPr>
@@ -435,8 +487,16 @@
                             <w:rPr>
                               <w:color w:val="FFFFFF" w:themeColor="background1"/>
                             </w:rPr>
-                            <w:t>Author: Group  5a</w:t>
+                            <w:t xml:space="preserve">Author: </w:t>
                           </w:r>
+                          <w:proofErr w:type="gramStart"/>
+                          <w:r>
+                            <w:rPr>
+                              <w:color w:val="FFFFFF" w:themeColor="background1"/>
+                            </w:rPr>
+                            <w:t>Group  5a</w:t>
+                          </w:r>
+                          <w:proofErr w:type="gramEnd"/>
                         </w:p>
                       </w:txbxContent>
                     </v:textbox>
@@ -802,8 +862,18 @@
           <w:szCs w:val="36"/>
         </w:rPr>
         <w:tab/>
-        <w:t>4.1 Scalabilty</w:t>
-      </w:r>
+        <w:t xml:space="preserve">4.1 </w:t>
+      </w:r>
+      <w:proofErr w:type="spellStart"/>
+      <w:r>
+        <w:rPr>
+          <w:b/>
+          <w:sz w:val="36"/>
+          <w:szCs w:val="36"/>
+        </w:rPr>
+        <w:t>Scalabilty</w:t>
+      </w:r>
+      <w:proofErr w:type="spellEnd"/>
     </w:p>
     <w:p>
       <w:pPr>
@@ -854,8 +924,18 @@
           <w:szCs w:val="36"/>
         </w:rPr>
         <w:tab/>
-        <w:t>4.3 Maintability</w:t>
-      </w:r>
+        <w:t xml:space="preserve">4.3 </w:t>
+      </w:r>
+      <w:proofErr w:type="spellStart"/>
+      <w:r>
+        <w:rPr>
+          <w:b/>
+          <w:sz w:val="36"/>
+          <w:szCs w:val="36"/>
+        </w:rPr>
+        <w:t>Maintability</w:t>
+      </w:r>
+      <w:proofErr w:type="spellEnd"/>
     </w:p>
     <w:p>
       <w:pPr>
@@ -942,8 +1022,18 @@
           <w:szCs w:val="36"/>
         </w:rPr>
         <w:tab/>
-        <w:t>4.7 Integrebility</w:t>
-      </w:r>
+        <w:t xml:space="preserve">4.7 </w:t>
+      </w:r>
+      <w:proofErr w:type="spellStart"/>
+      <w:r>
+        <w:rPr>
+          <w:b/>
+          <w:sz w:val="36"/>
+          <w:szCs w:val="36"/>
+        </w:rPr>
+        <w:t>Integrebility</w:t>
+      </w:r>
+      <w:proofErr w:type="spellEnd"/>
     </w:p>
     <w:p>
       <w:pPr>
@@ -1293,6 +1383,238 @@
         <w:lastRenderedPageBreak/>
         <w:t>4. Quality Requirements</w:t>
       </w:r>
+    </w:p>
+    <w:p>
+      <w:pPr>
+        <w:rPr>
+          <w:b/>
+          <w:sz w:val="28"/>
+          <w:szCs w:val="28"/>
+          <w:u w:val="single"/>
+        </w:rPr>
+      </w:pPr>
+      <w:r>
+        <w:rPr>
+          <w:b/>
+          <w:sz w:val="28"/>
+          <w:szCs w:val="28"/>
+          <w:u w:val="single"/>
+        </w:rPr>
+        <w:t>Security</w:t>
+      </w:r>
+    </w:p>
+    <w:p>
+      <w:pPr>
+        <w:pStyle w:val="ListParagraph"/>
+        <w:numPr>
+          <w:ilvl w:val="0"/>
+          <w:numId w:val="8"/>
+        </w:numPr>
+        <w:rPr>
+          <w:b/>
+          <w:sz w:val="28"/>
+          <w:szCs w:val="28"/>
+        </w:rPr>
+      </w:pPr>
+      <w:r>
+        <w:rPr>
+          <w:sz w:val="28"/>
+          <w:szCs w:val="28"/>
+        </w:rPr>
+        <w:t xml:space="preserve">Users can only access the functionality and services of the buzz system only if they are authorised through the LDDAP repository or the </w:t>
+      </w:r>
+      <w:proofErr w:type="spellStart"/>
+      <w:r>
+        <w:rPr>
+          <w:sz w:val="28"/>
+          <w:szCs w:val="28"/>
+        </w:rPr>
+        <w:t>OAuth</w:t>
+      </w:r>
+      <w:proofErr w:type="spellEnd"/>
+      <w:r>
+        <w:rPr>
+          <w:sz w:val="28"/>
+          <w:szCs w:val="28"/>
+        </w:rPr>
+        <w:t xml:space="preserve"> 2.0 protocol integrated from the CS department</w:t>
+      </w:r>
+    </w:p>
+    <w:p>
+      <w:pPr>
+        <w:pStyle w:val="ListParagraph"/>
+        <w:numPr>
+          <w:ilvl w:val="0"/>
+          <w:numId w:val="8"/>
+        </w:numPr>
+        <w:rPr>
+          <w:b/>
+          <w:sz w:val="28"/>
+          <w:szCs w:val="28"/>
+        </w:rPr>
+      </w:pPr>
+      <w:r>
+        <w:rPr>
+          <w:sz w:val="28"/>
+          <w:szCs w:val="28"/>
+        </w:rPr>
+        <w:t>All service and resource requests in the system must be intercepted for checking if the user is authorised to use the service or request the resource. You can use the interception pattern for this requirement.</w:t>
+      </w:r>
+    </w:p>
+    <w:p>
+      <w:pPr>
+        <w:pStyle w:val="ListParagraph"/>
+        <w:numPr>
+          <w:ilvl w:val="0"/>
+          <w:numId w:val="8"/>
+        </w:numPr>
+        <w:rPr>
+          <w:b/>
+          <w:sz w:val="28"/>
+          <w:szCs w:val="28"/>
+        </w:rPr>
+      </w:pPr>
+      <w:r>
+        <w:rPr>
+          <w:sz w:val="28"/>
+          <w:szCs w:val="28"/>
+        </w:rPr>
+        <w:t>The user interface (front-end) should only show the services a user may access by dynamically customizing the user interface according the users access level.</w:t>
+      </w:r>
+    </w:p>
+    <w:p>
+      <w:pPr>
+        <w:rPr>
+          <w:b/>
+          <w:sz w:val="28"/>
+          <w:szCs w:val="28"/>
+          <w:u w:val="single"/>
+        </w:rPr>
+      </w:pPr>
+      <w:r>
+        <w:rPr>
+          <w:b/>
+          <w:sz w:val="28"/>
+          <w:szCs w:val="28"/>
+          <w:u w:val="single"/>
+        </w:rPr>
+        <w:t>Audibility</w:t>
+      </w:r>
+    </w:p>
+    <w:p>
+      <w:pPr>
+        <w:pStyle w:val="ListParagraph"/>
+        <w:numPr>
+          <w:ilvl w:val="0"/>
+          <w:numId w:val="9"/>
+        </w:numPr>
+        <w:rPr>
+          <w:b/>
+          <w:sz w:val="28"/>
+          <w:szCs w:val="28"/>
+          <w:u w:val="single"/>
+        </w:rPr>
+      </w:pPr>
+      <w:r>
+        <w:rPr>
+          <w:sz w:val="28"/>
+          <w:szCs w:val="28"/>
+        </w:rPr>
+        <w:t>Keeping track of all admin logging, activity and usage.</w:t>
+      </w:r>
+    </w:p>
+    <w:p>
+      <w:pPr>
+        <w:pStyle w:val="ListParagraph"/>
+        <w:numPr>
+          <w:ilvl w:val="0"/>
+          <w:numId w:val="9"/>
+        </w:numPr>
+        <w:rPr>
+          <w:b/>
+          <w:sz w:val="28"/>
+          <w:szCs w:val="28"/>
+          <w:u w:val="single"/>
+        </w:rPr>
+      </w:pPr>
+      <w:r>
+        <w:rPr>
+          <w:sz w:val="28"/>
+          <w:szCs w:val="28"/>
+        </w:rPr>
+        <w:t>Keeping track of all student activities, login activity, authorization and usage</w:t>
+      </w:r>
+    </w:p>
+    <w:p>
+      <w:pPr>
+        <w:pStyle w:val="ListParagraph"/>
+        <w:numPr>
+          <w:ilvl w:val="0"/>
+          <w:numId w:val="9"/>
+        </w:numPr>
+        <w:rPr>
+          <w:b/>
+          <w:sz w:val="28"/>
+          <w:szCs w:val="28"/>
+          <w:u w:val="single"/>
+        </w:rPr>
+      </w:pPr>
+      <w:r>
+        <w:rPr>
+          <w:sz w:val="28"/>
+          <w:szCs w:val="28"/>
+        </w:rPr>
+        <w:t xml:space="preserve">Keeping track of all sent emails and SMS’s </w:t>
+      </w:r>
+    </w:p>
+    <w:p>
+      <w:pPr>
+        <w:pStyle w:val="ListParagraph"/>
+        <w:numPr>
+          <w:ilvl w:val="0"/>
+          <w:numId w:val="9"/>
+        </w:numPr>
+        <w:rPr>
+          <w:b/>
+          <w:sz w:val="28"/>
+          <w:szCs w:val="28"/>
+          <w:u w:val="single"/>
+        </w:rPr>
+      </w:pPr>
+      <w:r>
+        <w:rPr>
+          <w:sz w:val="28"/>
+          <w:szCs w:val="28"/>
+        </w:rPr>
+        <w:t>Log all system failures and errors</w:t>
+      </w:r>
+      <w:bookmarkStart w:id="0" w:name="_GoBack"/>
+      <w:bookmarkEnd w:id="0"/>
+      <w:r>
+        <w:rPr>
+          <w:sz w:val="28"/>
+          <w:szCs w:val="28"/>
+        </w:rPr>
+        <w:t xml:space="preserve"> </w:t>
+      </w:r>
+    </w:p>
+    <w:p>
+      <w:pPr>
+        <w:pStyle w:val="ListParagraph"/>
+        <w:rPr>
+          <w:b/>
+          <w:sz w:val="28"/>
+          <w:szCs w:val="28"/>
+        </w:rPr>
+      </w:pPr>
+    </w:p>
+    <w:p>
+      <w:pPr>
+        <w:rPr>
+          <w:sz w:val="28"/>
+          <w:szCs w:val="28"/>
+        </w:rPr>
+      </w:pPr>
     </w:p>
     <w:p>
       <w:pPr>
@@ -1625,6 +1947,8 @@
           <w:szCs w:val="28"/>
         </w:rPr>
       </w:pPr>
+      <w:proofErr w:type="spellStart"/>
+      <w:proofErr w:type="gramStart"/>
       <w:r>
         <w:rPr>
           <w:sz w:val="28"/>
@@ -1632,6 +1956,8 @@
         </w:rPr>
         <w:t>playSMS</w:t>
       </w:r>
+      <w:proofErr w:type="spellEnd"/>
+      <w:proofErr w:type="gramEnd"/>
       <w:r>
         <w:rPr>
           <w:sz w:val="28"/>
@@ -1778,6 +2104,7 @@
           <w:u w:val="single"/>
         </w:rPr>
       </w:pPr>
+      <w:proofErr w:type="spellStart"/>
       <w:r>
         <w:rPr>
           <w:b/>
@@ -1787,6 +2114,7 @@
         </w:rPr>
         <w:t>CSMySQL</w:t>
       </w:r>
+      <w:proofErr w:type="spellEnd"/>
     </w:p>
     <w:p>
       <w:pPr>
@@ -1980,6 +2308,7 @@
                 <w:szCs w:val="28"/>
               </w:rPr>
             </w:pPr>
+            <w:proofErr w:type="spellStart"/>
             <w:r>
               <w:rPr>
                 <w:sz w:val="28"/>
@@ -1987,6 +2316,7 @@
               </w:rPr>
               <w:t>int</w:t>
             </w:r>
+            <w:proofErr w:type="spellEnd"/>
           </w:p>
         </w:tc>
         <w:tc>
@@ -2000,6 +2330,7 @@
                 <w:szCs w:val="28"/>
               </w:rPr>
             </w:pPr>
+            <w:proofErr w:type="spellStart"/>
             <w:r>
               <w:rPr>
                 <w:sz w:val="28"/>
@@ -2007,6 +2338,7 @@
               </w:rPr>
               <w:t>PrimaryKey</w:t>
             </w:r>
+            <w:proofErr w:type="spellEnd"/>
           </w:p>
         </w:tc>
         <w:tc>
@@ -2085,12 +2417,21 @@
                 <w:szCs w:val="28"/>
               </w:rPr>
             </w:pPr>
+            <w:proofErr w:type="spellStart"/>
             <w:r>
               <w:rPr>
                 <w:sz w:val="28"/>
                 <w:szCs w:val="28"/>
               </w:rPr>
-              <w:t>varchar(20)</w:t>
+              <w:t>varchar</w:t>
+            </w:r>
+            <w:proofErr w:type="spellEnd"/>
+            <w:r>
+              <w:rPr>
+                <w:sz w:val="28"/>
+                <w:szCs w:val="28"/>
+              </w:rPr>
+              <w:t>(20)</w:t>
             </w:r>
           </w:p>
         </w:tc>
@@ -2183,12 +2524,21 @@
                 <w:szCs w:val="28"/>
               </w:rPr>
             </w:pPr>
+            <w:proofErr w:type="spellStart"/>
             <w:r>
               <w:rPr>
                 <w:sz w:val="28"/>
                 <w:szCs w:val="28"/>
               </w:rPr>
-              <w:t>varchar(255)</w:t>
+              <w:t>varchar</w:t>
+            </w:r>
+            <w:proofErr w:type="spellEnd"/>
+            <w:r>
+              <w:rPr>
+                <w:sz w:val="28"/>
+                <w:szCs w:val="28"/>
+              </w:rPr>
+              <w:t>(255)</w:t>
             </w:r>
           </w:p>
         </w:tc>
@@ -2281,12 +2631,21 @@
                 <w:szCs w:val="28"/>
               </w:rPr>
             </w:pPr>
+            <w:proofErr w:type="spellStart"/>
             <w:r>
               <w:rPr>
                 <w:sz w:val="28"/>
                 <w:szCs w:val="28"/>
               </w:rPr>
-              <w:t>varchar(255)</w:t>
+              <w:t>varchar</w:t>
+            </w:r>
+            <w:proofErr w:type="spellEnd"/>
+            <w:r>
+              <w:rPr>
+                <w:sz w:val="28"/>
+                <w:szCs w:val="28"/>
+              </w:rPr>
+              <w:t>(255)</w:t>
             </w:r>
           </w:p>
         </w:tc>
@@ -2379,6 +2738,7 @@
                 <w:szCs w:val="28"/>
               </w:rPr>
             </w:pPr>
+            <w:proofErr w:type="spellStart"/>
             <w:r>
               <w:rPr>
                 <w:sz w:val="28"/>
@@ -2386,6 +2746,7 @@
               </w:rPr>
               <w:t>int</w:t>
             </w:r>
+            <w:proofErr w:type="spellEnd"/>
           </w:p>
         </w:tc>
         <w:tc>
@@ -2575,6 +2936,7 @@
                 <w:szCs w:val="28"/>
               </w:rPr>
             </w:pPr>
+            <w:proofErr w:type="spellStart"/>
             <w:r>
               <w:rPr>
                 <w:sz w:val="28"/>
@@ -2582,6 +2944,7 @@
               </w:rPr>
               <w:t>int</w:t>
             </w:r>
+            <w:proofErr w:type="spellEnd"/>
           </w:p>
         </w:tc>
         <w:tc>
@@ -2653,6 +3016,7 @@
                 <w:szCs w:val="28"/>
               </w:rPr>
             </w:pPr>
+            <w:proofErr w:type="spellStart"/>
             <w:r>
               <w:rPr>
                 <w:sz w:val="28"/>
@@ -2660,6 +3024,7 @@
               </w:rPr>
               <w:t>discussion_board</w:t>
             </w:r>
+            <w:proofErr w:type="spellEnd"/>
           </w:p>
         </w:tc>
         <w:tc>
@@ -2673,6 +3038,7 @@
                 <w:szCs w:val="28"/>
               </w:rPr>
             </w:pPr>
+            <w:proofErr w:type="spellStart"/>
             <w:r>
               <w:rPr>
                 <w:sz w:val="28"/>
@@ -2680,6 +3046,7 @@
               </w:rPr>
               <w:t>tinyint</w:t>
             </w:r>
+            <w:proofErr w:type="spellEnd"/>
           </w:p>
         </w:tc>
         <w:tc>
@@ -2751,6 +3118,7 @@
                 <w:szCs w:val="28"/>
               </w:rPr>
             </w:pPr>
+            <w:proofErr w:type="spellStart"/>
             <w:r>
               <w:rPr>
                 <w:sz w:val="28"/>
@@ -2758,6 +3126,7 @@
               </w:rPr>
               <w:t>Tutors_allowed</w:t>
             </w:r>
+            <w:proofErr w:type="spellEnd"/>
           </w:p>
         </w:tc>
         <w:tc>
@@ -2771,6 +3140,7 @@
                 <w:szCs w:val="28"/>
               </w:rPr>
             </w:pPr>
+            <w:proofErr w:type="spellStart"/>
             <w:r>
               <w:rPr>
                 <w:sz w:val="28"/>
@@ -2778,6 +3148,7 @@
               </w:rPr>
               <w:t>tinyint</w:t>
             </w:r>
+            <w:proofErr w:type="spellEnd"/>
           </w:p>
         </w:tc>
         <w:tc>
@@ -2874,7 +3245,23 @@
           <w:sz w:val="24"/>
           <w:szCs w:val="24"/>
         </w:rPr>
-        <w:t xml:space="preserve"> gives you flexible, RESTful access</w:t>
+        <w:t xml:space="preserve"> gives you flexible, </w:t>
+      </w:r>
+      <w:proofErr w:type="spellStart"/>
+      <w:r>
+        <w:rPr>
+          <w:sz w:val="24"/>
+          <w:szCs w:val="24"/>
+        </w:rPr>
+        <w:t>RESTful</w:t>
+      </w:r>
+      <w:proofErr w:type="spellEnd"/>
+      <w:r>
+        <w:rPr>
+          <w:sz w:val="24"/>
+          <w:szCs w:val="24"/>
+        </w:rPr>
+        <w:t xml:space="preserve"> access</w:t>
       </w:r>
       <w:r>
         <w:rPr>
@@ -3025,7 +3412,23 @@
           <w:sz w:val="24"/>
           <w:szCs w:val="24"/>
         </w:rPr>
-        <w:t>It uses OAuth 2.0</w:t>
+        <w:t xml:space="preserve">It uses </w:t>
+      </w:r>
+      <w:proofErr w:type="spellStart"/>
+      <w:r>
+        <w:rPr>
+          <w:sz w:val="24"/>
+          <w:szCs w:val="24"/>
+        </w:rPr>
+        <w:t>OAuth</w:t>
+      </w:r>
+      <w:proofErr w:type="spellEnd"/>
+      <w:r>
+        <w:rPr>
+          <w:sz w:val="24"/>
+          <w:szCs w:val="24"/>
+        </w:rPr>
+        <w:t xml:space="preserve"> 2.0</w:t>
       </w:r>
       <w:r>
         <w:rPr>
@@ -3053,7 +3456,23 @@
           <w:sz w:val="24"/>
           <w:szCs w:val="24"/>
         </w:rPr>
-        <w:t xml:space="preserve"> IMAP and SMTP use the standard SASL( Simple Authent</w:t>
+        <w:t xml:space="preserve"> IMAP and SMTP use the standard </w:t>
+      </w:r>
+      <w:proofErr w:type="gramStart"/>
+      <w:r>
+        <w:rPr>
+          <w:sz w:val="24"/>
+          <w:szCs w:val="24"/>
+        </w:rPr>
+        <w:t>SASL(</w:t>
+      </w:r>
+      <w:proofErr w:type="gramEnd"/>
+      <w:r>
+        <w:rPr>
+          <w:sz w:val="24"/>
+          <w:szCs w:val="24"/>
+        </w:rPr>
+        <w:t xml:space="preserve"> Simple Authent</w:t>
       </w:r>
       <w:r>
         <w:rPr>
@@ -3067,7 +3486,23 @@
           <w:sz w:val="24"/>
           <w:szCs w:val="24"/>
         </w:rPr>
-        <w:t xml:space="preserve"> the native IMAP authenticate and SMTO Auth commands, to authenticate users.</w:t>
+        <w:t xml:space="preserve"> the native IMAP authenticate and SMTO </w:t>
+      </w:r>
+      <w:proofErr w:type="spellStart"/>
+      <w:r>
+        <w:rPr>
+          <w:sz w:val="24"/>
+          <w:szCs w:val="24"/>
+        </w:rPr>
+        <w:t>Auth</w:t>
+      </w:r>
+      <w:proofErr w:type="spellEnd"/>
+      <w:r>
+        <w:rPr>
+          <w:sz w:val="24"/>
+          <w:szCs w:val="24"/>
+        </w:rPr>
+        <w:t xml:space="preserve"> commands, to authenticate users.</w:t>
       </w:r>
     </w:p>
     <w:p>
@@ -3123,6 +3558,8 @@
           <w:u w:val="single"/>
         </w:rPr>
       </w:pPr>
+      <w:proofErr w:type="spellStart"/>
+      <w:proofErr w:type="gramStart"/>
       <w:r>
         <w:rPr>
           <w:b/>
@@ -3132,6 +3569,8 @@
         </w:rPr>
         <w:t>playSMS</w:t>
       </w:r>
+      <w:proofErr w:type="spellEnd"/>
+      <w:proofErr w:type="gramEnd"/>
       <w:r>
         <w:rPr>
           <w:b/>
@@ -3149,12 +3588,23 @@
           <w:szCs w:val="24"/>
         </w:rPr>
       </w:pPr>
-      <w:r>
-        <w:rPr>
-          <w:sz w:val="24"/>
-          <w:szCs w:val="24"/>
-        </w:rPr>
-        <w:t>playSMS is a free and open source SMS management software. A flexible web based mobile portal system that can be made to fit to various services such as SMS gateway, bulk SMS provider, personal messaging system, corporate and group communication tool.</w:t>
+      <w:proofErr w:type="spellStart"/>
+      <w:proofErr w:type="gramStart"/>
+      <w:r>
+        <w:rPr>
+          <w:sz w:val="24"/>
+          <w:szCs w:val="24"/>
+        </w:rPr>
+        <w:t>playSMS</w:t>
+      </w:r>
+      <w:proofErr w:type="spellEnd"/>
+      <w:proofErr w:type="gramEnd"/>
+      <w:r>
+        <w:rPr>
+          <w:sz w:val="24"/>
+          <w:szCs w:val="24"/>
+        </w:rPr>
+        <w:t xml:space="preserve"> is a free and open source SMS management software. A flexible web based mobile portal system that can be made to fit to various services such as SMS gateway, bulk SMS provider, personal messaging system, corporate and group communication tool.</w:t>
       </w:r>
     </w:p>
     <w:p>
@@ -3264,7 +3714,48 @@
           <w:sz w:val="24"/>
           <w:szCs w:val="24"/>
         </w:rPr>
-        <w:t>It requires web server capable hardware. It also requires a Linux operating system, web server software ( e.g Apache), MySQL database server, PHP, PHP CLI, PHP Pear, SMTP, PHP gettext, and PHP GD</w:t>
+        <w:t xml:space="preserve">It requires web server capable hardware. It also requires a Linux operating system, web server software </w:t>
+      </w:r>
+      <w:proofErr w:type="gramStart"/>
+      <w:r>
+        <w:rPr>
+          <w:sz w:val="24"/>
+          <w:szCs w:val="24"/>
+        </w:rPr>
+        <w:t xml:space="preserve">( </w:t>
+      </w:r>
+      <w:proofErr w:type="spellStart"/>
+      <w:r>
+        <w:rPr>
+          <w:sz w:val="24"/>
+          <w:szCs w:val="24"/>
+        </w:rPr>
+        <w:t>e.g</w:t>
+      </w:r>
+      <w:proofErr w:type="spellEnd"/>
+      <w:proofErr w:type="gramEnd"/>
+      <w:r>
+        <w:rPr>
+          <w:sz w:val="24"/>
+          <w:szCs w:val="24"/>
+        </w:rPr>
+        <w:t xml:space="preserve"> Apache), MySQL database server, PHP, PHP CLI, PHP Pear, SMTP, PHP </w:t>
+      </w:r>
+      <w:proofErr w:type="spellStart"/>
+      <w:r>
+        <w:rPr>
+          <w:sz w:val="24"/>
+          <w:szCs w:val="24"/>
+        </w:rPr>
+        <w:t>gettext</w:t>
+      </w:r>
+      <w:proofErr w:type="spellEnd"/>
+      <w:r>
+        <w:rPr>
+          <w:sz w:val="24"/>
+          <w:szCs w:val="24"/>
+        </w:rPr>
+        <w:t>, and PHP GD</w:t>
       </w:r>
       <w:r>
         <w:rPr>
@@ -3347,7 +3838,55 @@
           <w:sz w:val="24"/>
           <w:szCs w:val="24"/>
         </w:rPr>
-        <w:t>. It uses OAuth 2.0 for authorization. It allows you to view admin activity reports, login activity, authorization report, users usage reports, specific users activity or usage report. It does this by watching the changes to channels, activities, usage etc and returns them as a JSON representation for manipulation such as converting it to different formats such as graphical representation, pdf, csv or excel.</w:t>
+        <w:t xml:space="preserve">. It uses </w:t>
+      </w:r>
+      <w:proofErr w:type="spellStart"/>
+      <w:r>
+        <w:rPr>
+          <w:sz w:val="24"/>
+          <w:szCs w:val="24"/>
+        </w:rPr>
+        <w:t>OAuth</w:t>
+      </w:r>
+      <w:proofErr w:type="spellEnd"/>
+      <w:r>
+        <w:rPr>
+          <w:sz w:val="24"/>
+          <w:szCs w:val="24"/>
+        </w:rPr>
+        <w:t xml:space="preserve"> 2.0 for authorization. It allows you to view admin activity reports, login activity, authorization report, </w:t>
+      </w:r>
+      <w:proofErr w:type="gramStart"/>
+      <w:r>
+        <w:rPr>
+          <w:sz w:val="24"/>
+          <w:szCs w:val="24"/>
+        </w:rPr>
+        <w:t>users</w:t>
+      </w:r>
+      <w:proofErr w:type="gramEnd"/>
+      <w:r>
+        <w:rPr>
+          <w:sz w:val="24"/>
+          <w:szCs w:val="24"/>
+        </w:rPr>
+        <w:t xml:space="preserve"> usage reports, specific users activity or usage report. It does this by watching the changes to channels, activities, usage </w:t>
+      </w:r>
+      <w:proofErr w:type="spellStart"/>
+      <w:r>
+        <w:rPr>
+          <w:sz w:val="24"/>
+          <w:szCs w:val="24"/>
+        </w:rPr>
+        <w:t>etc</w:t>
+      </w:r>
+      <w:proofErr w:type="spellEnd"/>
+      <w:r>
+        <w:rPr>
+          <w:sz w:val="24"/>
+          <w:szCs w:val="24"/>
+        </w:rPr>
+        <w:t xml:space="preserve"> and returns them as a JSON representation for manipulation such as converting it to different formats such as graphical representation, pdf, csv or excel.</w:t>
       </w:r>
     </w:p>
     <w:p>
@@ -3359,6 +3898,7 @@
           <w:u w:val="single"/>
         </w:rPr>
       </w:pPr>
+      <w:proofErr w:type="gramStart"/>
       <w:r>
         <w:rPr>
           <w:b/>
@@ -3384,7 +3924,17 @@
           <w:szCs w:val="28"/>
           <w:u w:val="single"/>
         </w:rPr>
-        <w:t>Quality Requirements for access and integration channels</w:t>
+        <w:t>Quality</w:t>
+      </w:r>
+      <w:proofErr w:type="gramEnd"/>
+      <w:r>
+        <w:rPr>
+          <w:b/>
+          <w:sz w:val="28"/>
+          <w:szCs w:val="28"/>
+          <w:u w:val="single"/>
+        </w:rPr>
+        <w:t xml:space="preserve"> Requirements for access and integration channels</w:t>
       </w:r>
     </w:p>
     <w:p>
@@ -3428,7 +3978,23 @@
           <w:sz w:val="24"/>
           <w:szCs w:val="24"/>
         </w:rPr>
-        <w:t>All authorization of integrated of systems must be done using the OAuth 2.0 protocol</w:t>
+        <w:t xml:space="preserve">All authorization of integrated of systems must be done using the </w:t>
+      </w:r>
+      <w:proofErr w:type="spellStart"/>
+      <w:r>
+        <w:rPr>
+          <w:sz w:val="24"/>
+          <w:szCs w:val="24"/>
+        </w:rPr>
+        <w:t>OAuth</w:t>
+      </w:r>
+      <w:proofErr w:type="spellEnd"/>
+      <w:r>
+        <w:rPr>
+          <w:sz w:val="24"/>
+          <w:szCs w:val="24"/>
+        </w:rPr>
+        <w:t xml:space="preserve"> 2.0 protocol</w:t>
       </w:r>
     </w:p>
     <w:p>
@@ -3474,8 +4040,6 @@
         </w:rPr>
         <w:t>It must support pluggable adapters</w:t>
       </w:r>
-      <w:bookmarkStart w:id="0" w:name="_GoBack"/>
-      <w:bookmarkEnd w:id="0"/>
     </w:p>
     <w:p>
       <w:pPr>
@@ -3687,6 +4251,119 @@
     </w:lvl>
   </w:abstractNum>
   <w:abstractNum w:abstractNumId="1">
+    <w:nsid w:val="07405033"/>
+    <w:multiLevelType w:val="hybridMultilevel"/>
+    <w:tmpl w:val="EB64FD66"/>
+    <w:lvl w:ilvl="0" w:tplc="08090001">
+      <w:start w:val="1"/>
+      <w:numFmt w:val="bullet"/>
+      <w:lvlText w:val=""/>
+      <w:lvlJc w:val="left"/>
+      <w:pPr>
+        <w:ind w:left="720" w:hanging="360"/>
+      </w:pPr>
+      <w:rPr>
+        <w:rFonts w:ascii="Symbol" w:hAnsi="Symbol" w:hint="default"/>
+      </w:rPr>
+    </w:lvl>
+    <w:lvl w:ilvl="1" w:tplc="08090003" w:tentative="1">
+      <w:start w:val="1"/>
+      <w:numFmt w:val="bullet"/>
+      <w:lvlText w:val="o"/>
+      <w:lvlJc w:val="left"/>
+      <w:pPr>
+        <w:ind w:left="1440" w:hanging="360"/>
+      </w:pPr>
+      <w:rPr>
+        <w:rFonts w:ascii="Courier New" w:hAnsi="Courier New" w:cs="Courier New" w:hint="default"/>
+      </w:rPr>
+    </w:lvl>
+    <w:lvl w:ilvl="2" w:tplc="08090005" w:tentative="1">
+      <w:start w:val="1"/>
+      <w:numFmt w:val="bullet"/>
+      <w:lvlText w:val=""/>
+      <w:lvlJc w:val="left"/>
+      <w:pPr>
+        <w:ind w:left="2160" w:hanging="360"/>
+      </w:pPr>
+      <w:rPr>
+        <w:rFonts w:ascii="Wingdings" w:hAnsi="Wingdings" w:hint="default"/>
+      </w:rPr>
+    </w:lvl>
+    <w:lvl w:ilvl="3" w:tplc="08090001" w:tentative="1">
+      <w:start w:val="1"/>
+      <w:numFmt w:val="bullet"/>
+      <w:lvlText w:val=""/>
+      <w:lvlJc w:val="left"/>
+      <w:pPr>
+        <w:ind w:left="2880" w:hanging="360"/>
+      </w:pPr>
+      <w:rPr>
+        <w:rFonts w:ascii="Symbol" w:hAnsi="Symbol" w:hint="default"/>
+      </w:rPr>
+    </w:lvl>
+    <w:lvl w:ilvl="4" w:tplc="08090003" w:tentative="1">
+      <w:start w:val="1"/>
+      <w:numFmt w:val="bullet"/>
+      <w:lvlText w:val="o"/>
+      <w:lvlJc w:val="left"/>
+      <w:pPr>
+        <w:ind w:left="3600" w:hanging="360"/>
+      </w:pPr>
+      <w:rPr>
+        <w:rFonts w:ascii="Courier New" w:hAnsi="Courier New" w:cs="Courier New" w:hint="default"/>
+      </w:rPr>
+    </w:lvl>
+    <w:lvl w:ilvl="5" w:tplc="08090005" w:tentative="1">
+      <w:start w:val="1"/>
+      <w:numFmt w:val="bullet"/>
+      <w:lvlText w:val=""/>
+      <w:lvlJc w:val="left"/>
+      <w:pPr>
+        <w:ind w:left="4320" w:hanging="360"/>
+      </w:pPr>
+      <w:rPr>
+        <w:rFonts w:ascii="Wingdings" w:hAnsi="Wingdings" w:hint="default"/>
+      </w:rPr>
+    </w:lvl>
+    <w:lvl w:ilvl="6" w:tplc="08090001" w:tentative="1">
+      <w:start w:val="1"/>
+      <w:numFmt w:val="bullet"/>
+      <w:lvlText w:val=""/>
+      <w:lvlJc w:val="left"/>
+      <w:pPr>
+        <w:ind w:left="5040" w:hanging="360"/>
+      </w:pPr>
+      <w:rPr>
+        <w:rFonts w:ascii="Symbol" w:hAnsi="Symbol" w:hint="default"/>
+      </w:rPr>
+    </w:lvl>
+    <w:lvl w:ilvl="7" w:tplc="08090003" w:tentative="1">
+      <w:start w:val="1"/>
+      <w:numFmt w:val="bullet"/>
+      <w:lvlText w:val="o"/>
+      <w:lvlJc w:val="left"/>
+      <w:pPr>
+        <w:ind w:left="5760" w:hanging="360"/>
+      </w:pPr>
+      <w:rPr>
+        <w:rFonts w:ascii="Courier New" w:hAnsi="Courier New" w:cs="Courier New" w:hint="default"/>
+      </w:rPr>
+    </w:lvl>
+    <w:lvl w:ilvl="8" w:tplc="08090005" w:tentative="1">
+      <w:start w:val="1"/>
+      <w:numFmt w:val="bullet"/>
+      <w:lvlText w:val=""/>
+      <w:lvlJc w:val="left"/>
+      <w:pPr>
+        <w:ind w:left="6480" w:hanging="360"/>
+      </w:pPr>
+      <w:rPr>
+        <w:rFonts w:ascii="Wingdings" w:hAnsi="Wingdings" w:hint="default"/>
+      </w:rPr>
+    </w:lvl>
+  </w:abstractNum>
+  <w:abstractNum w:abstractNumId="2">
     <w:nsid w:val="0E8F2AAB"/>
     <w:multiLevelType w:val="hybridMultilevel"/>
     <w:tmpl w:val="4CE68988"/>
@@ -3799,7 +4476,7 @@
       </w:rPr>
     </w:lvl>
   </w:abstractNum>
-  <w:abstractNum w:abstractNumId="2">
+  <w:abstractNum w:abstractNumId="3">
     <w:nsid w:val="193C4017"/>
     <w:multiLevelType w:val="hybridMultilevel"/>
     <w:tmpl w:val="FB00C820"/>
@@ -3912,7 +4589,7 @@
       </w:rPr>
     </w:lvl>
   </w:abstractNum>
-  <w:abstractNum w:abstractNumId="3">
+  <w:abstractNum w:abstractNumId="4">
     <w:nsid w:val="22FE2571"/>
     <w:multiLevelType w:val="hybridMultilevel"/>
     <w:tmpl w:val="2D52119E"/>
@@ -4025,7 +4702,7 @@
       </w:rPr>
     </w:lvl>
   </w:abstractNum>
-  <w:abstractNum w:abstractNumId="4">
+  <w:abstractNum w:abstractNumId="5">
     <w:nsid w:val="2B301355"/>
     <w:multiLevelType w:val="hybridMultilevel"/>
     <w:tmpl w:val="8C0C2C70"/>
@@ -4138,7 +4815,120 @@
       </w:rPr>
     </w:lvl>
   </w:abstractNum>
-  <w:abstractNum w:abstractNumId="5">
+  <w:abstractNum w:abstractNumId="6">
+    <w:nsid w:val="459C321A"/>
+    <w:multiLevelType w:val="hybridMultilevel"/>
+    <w:tmpl w:val="9AD212EA"/>
+    <w:lvl w:ilvl="0" w:tplc="08090001">
+      <w:start w:val="1"/>
+      <w:numFmt w:val="bullet"/>
+      <w:lvlText w:val=""/>
+      <w:lvlJc w:val="left"/>
+      <w:pPr>
+        <w:ind w:left="720" w:hanging="360"/>
+      </w:pPr>
+      <w:rPr>
+        <w:rFonts w:ascii="Symbol" w:hAnsi="Symbol" w:hint="default"/>
+      </w:rPr>
+    </w:lvl>
+    <w:lvl w:ilvl="1" w:tplc="08090003" w:tentative="1">
+      <w:start w:val="1"/>
+      <w:numFmt w:val="bullet"/>
+      <w:lvlText w:val="o"/>
+      <w:lvlJc w:val="left"/>
+      <w:pPr>
+        <w:ind w:left="1440" w:hanging="360"/>
+      </w:pPr>
+      <w:rPr>
+        <w:rFonts w:ascii="Courier New" w:hAnsi="Courier New" w:cs="Courier New" w:hint="default"/>
+      </w:rPr>
+    </w:lvl>
+    <w:lvl w:ilvl="2" w:tplc="08090005" w:tentative="1">
+      <w:start w:val="1"/>
+      <w:numFmt w:val="bullet"/>
+      <w:lvlText w:val=""/>
+      <w:lvlJc w:val="left"/>
+      <w:pPr>
+        <w:ind w:left="2160" w:hanging="360"/>
+      </w:pPr>
+      <w:rPr>
+        <w:rFonts w:ascii="Wingdings" w:hAnsi="Wingdings" w:hint="default"/>
+      </w:rPr>
+    </w:lvl>
+    <w:lvl w:ilvl="3" w:tplc="08090001" w:tentative="1">
+      <w:start w:val="1"/>
+      <w:numFmt w:val="bullet"/>
+      <w:lvlText w:val=""/>
+      <w:lvlJc w:val="left"/>
+      <w:pPr>
+        <w:ind w:left="2880" w:hanging="360"/>
+      </w:pPr>
+      <w:rPr>
+        <w:rFonts w:ascii="Symbol" w:hAnsi="Symbol" w:hint="default"/>
+      </w:rPr>
+    </w:lvl>
+    <w:lvl w:ilvl="4" w:tplc="08090003" w:tentative="1">
+      <w:start w:val="1"/>
+      <w:numFmt w:val="bullet"/>
+      <w:lvlText w:val="o"/>
+      <w:lvlJc w:val="left"/>
+      <w:pPr>
+        <w:ind w:left="3600" w:hanging="360"/>
+      </w:pPr>
+      <w:rPr>
+        <w:rFonts w:ascii="Courier New" w:hAnsi="Courier New" w:cs="Courier New" w:hint="default"/>
+      </w:rPr>
+    </w:lvl>
+    <w:lvl w:ilvl="5" w:tplc="08090005" w:tentative="1">
+      <w:start w:val="1"/>
+      <w:numFmt w:val="bullet"/>
+      <w:lvlText w:val=""/>
+      <w:lvlJc w:val="left"/>
+      <w:pPr>
+        <w:ind w:left="4320" w:hanging="360"/>
+      </w:pPr>
+      <w:rPr>
+        <w:rFonts w:ascii="Wingdings" w:hAnsi="Wingdings" w:hint="default"/>
+      </w:rPr>
+    </w:lvl>
+    <w:lvl w:ilvl="6" w:tplc="08090001" w:tentative="1">
+      <w:start w:val="1"/>
+      <w:numFmt w:val="bullet"/>
+      <w:lvlText w:val=""/>
+      <w:lvlJc w:val="left"/>
+      <w:pPr>
+        <w:ind w:left="5040" w:hanging="360"/>
+      </w:pPr>
+      <w:rPr>
+        <w:rFonts w:ascii="Symbol" w:hAnsi="Symbol" w:hint="default"/>
+      </w:rPr>
+    </w:lvl>
+    <w:lvl w:ilvl="7" w:tplc="08090003" w:tentative="1">
+      <w:start w:val="1"/>
+      <w:numFmt w:val="bullet"/>
+      <w:lvlText w:val="o"/>
+      <w:lvlJc w:val="left"/>
+      <w:pPr>
+        <w:ind w:left="5760" w:hanging="360"/>
+      </w:pPr>
+      <w:rPr>
+        <w:rFonts w:ascii="Courier New" w:hAnsi="Courier New" w:cs="Courier New" w:hint="default"/>
+      </w:rPr>
+    </w:lvl>
+    <w:lvl w:ilvl="8" w:tplc="08090005" w:tentative="1">
+      <w:start w:val="1"/>
+      <w:numFmt w:val="bullet"/>
+      <w:lvlText w:val=""/>
+      <w:lvlJc w:val="left"/>
+      <w:pPr>
+        <w:ind w:left="6480" w:hanging="360"/>
+      </w:pPr>
+      <w:rPr>
+        <w:rFonts w:ascii="Wingdings" w:hAnsi="Wingdings" w:hint="default"/>
+      </w:rPr>
+    </w:lvl>
+  </w:abstractNum>
+  <w:abstractNum w:abstractNumId="7">
     <w:nsid w:val="6A865B3A"/>
     <w:multiLevelType w:val="hybridMultilevel"/>
     <w:tmpl w:val="09508B06"/>
@@ -4251,7 +5041,7 @@
       </w:rPr>
     </w:lvl>
   </w:abstractNum>
-  <w:abstractNum w:abstractNumId="6">
+  <w:abstractNum w:abstractNumId="8">
     <w:nsid w:val="715C3962"/>
     <w:multiLevelType w:val="hybridMultilevel"/>
     <w:tmpl w:val="295C1032"/>
@@ -4365,25 +5155,31 @@
     </w:lvl>
   </w:abstractNum>
   <w:num w:numId="1">
+    <w:abstractNumId w:val="7"/>
+  </w:num>
+  <w:num w:numId="2">
+    <w:abstractNumId w:val="8"/>
+  </w:num>
+  <w:num w:numId="3">
+    <w:abstractNumId w:val="3"/>
+  </w:num>
+  <w:num w:numId="4">
+    <w:abstractNumId w:val="2"/>
+  </w:num>
+  <w:num w:numId="5">
     <w:abstractNumId w:val="5"/>
   </w:num>
-  <w:num w:numId="2">
-    <w:abstractNumId w:val="6"/>
-  </w:num>
-  <w:num w:numId="3">
-    <w:abstractNumId w:val="2"/>
-  </w:num>
-  <w:num w:numId="4">
-    <w:abstractNumId w:val="1"/>
-  </w:num>
-  <w:num w:numId="5">
+  <w:num w:numId="6">
     <w:abstractNumId w:val="4"/>
-  </w:num>
-  <w:num w:numId="6">
-    <w:abstractNumId w:val="3"/>
   </w:num>
   <w:num w:numId="7">
     <w:abstractNumId w:val="0"/>
+  </w:num>
+  <w:num w:numId="8">
+    <w:abstractNumId w:val="6"/>
+  </w:num>
+  <w:num w:numId="9">
+    <w:abstractNumId w:val="1"/>
   </w:num>
 </w:numbering>
 </file>

</xml_diff>